<commit_message>
before sending to supervisor
</commit_message>
<xml_diff>
--- a/bk.docx
+++ b/bk.docx
@@ -129,8 +129,6 @@
         </w:rPr>
         <w:t>BY</w:t>
       </w:r>
-      <w:bookmarkStart w:id="122" w:name="_GoBack"/>
-      <w:bookmarkEnd w:id="122"/>
     </w:p>
     <w:p>
       <w:pPr>
@@ -734,8 +732,8 @@
           <w:szCs w:val="24"/>
         </w:rPr>
       </w:pPr>
-      <w:bookmarkStart w:id="0" w:name="_Toc19014036"/>
-      <w:bookmarkStart w:id="1" w:name="_Toc19012540"/>
+      <w:bookmarkStart w:id="0" w:name="_Toc19012540"/>
+      <w:bookmarkStart w:id="1" w:name="_Toc19014036"/>
       <w:r>
         <w:rPr>
           <w:rFonts w:hint="default" w:ascii="Times New Roman" w:hAnsi="Times New Roman" w:cs="Times New Roman"/>
@@ -918,7 +916,7 @@
     <w:p>
       <w:pPr>
         <w:spacing w:line="480" w:lineRule="auto"/>
-        <w:ind w:firstLine="960" w:firstLineChars="300"/>
+        <w:ind w:firstLine="720" w:firstLineChars="300"/>
         <w:rPr>
           <w:rFonts w:ascii="Times New Roman" w:hAnsi="Times New Roman" w:cs="Times New Roman"/>
           <w:sz w:val="32"/>
@@ -928,8 +926,8 @@
       <w:r>
         <w:rPr>
           <w:rFonts w:ascii="Times New Roman" w:hAnsi="Times New Roman" w:cs="Times New Roman"/>
-          <w:sz w:val="32"/>
-          <w:szCs w:val="32"/>
+          <w:sz w:val="24"/>
+          <w:szCs w:val="24"/>
         </w:rPr>
         <w:t>Signature</w:t>
       </w:r>
@@ -991,11 +989,28 @@
       </w:r>
       <w:r>
         <w:rPr>
+          <w:rFonts w:hint="default" w:ascii="Times New Roman" w:hAnsi="Times New Roman" w:cs="Times New Roman"/>
+          <w:sz w:val="32"/>
+          <w:szCs w:val="32"/>
+          <w:lang w:val="en-US"/>
+        </w:rPr>
+        <w:t xml:space="preserve">           </w:t>
+      </w:r>
+      <w:r>
+        <w:rPr>
           <w:rFonts w:ascii="Times New Roman" w:hAnsi="Times New Roman" w:cs="Times New Roman"/>
           <w:sz w:val="32"/>
           <w:szCs w:val="32"/>
         </w:rPr>
-        <w:t xml:space="preserve">    Date</w:t>
+        <w:t xml:space="preserve"> </w:t>
+      </w:r>
+      <w:r>
+        <w:rPr>
+          <w:rFonts w:ascii="Times New Roman" w:hAnsi="Times New Roman" w:cs="Times New Roman"/>
+          <w:sz w:val="24"/>
+          <w:szCs w:val="24"/>
+        </w:rPr>
+        <w:t xml:space="preserve">   Date</w:t>
       </w:r>
     </w:p>
     <w:p>
@@ -1535,6 +1550,14 @@
           <w:lang w:val="en-US"/>
         </w:rPr>
         <w:tab/>
+      </w:r>
+      <w:r>
+        <w:rPr>
+          <w:rFonts w:hint="default" w:ascii="Times New Roman" w:hAnsi="Times New Roman" w:cs="Times New Roman"/>
+          <w:sz w:val="24"/>
+          <w:szCs w:val="24"/>
+          <w:lang w:val="en-US"/>
+        </w:rPr>
         <w:t xml:space="preserve"> </w:t>
       </w:r>
       <w:r>
@@ -1657,7 +1680,6 @@
           <w:lang w:val="en-US"/>
         </w:rPr>
         <w:tab/>
-        <w:t/>
       </w:r>
       <w:r>
         <w:rPr>
@@ -1667,7 +1689,6 @@
           <w:lang w:val="en-US"/>
         </w:rPr>
         <w:tab/>
-        <w:t/>
       </w:r>
       <w:r>
         <w:rPr>
@@ -1677,6 +1698,14 @@
           <w:lang w:val="en-US"/>
         </w:rPr>
         <w:tab/>
+      </w:r>
+      <w:r>
+        <w:rPr>
+          <w:rFonts w:hint="default" w:ascii="Times New Roman" w:hAnsi="Times New Roman" w:cs="Times New Roman"/>
+          <w:sz w:val="24"/>
+          <w:szCs w:val="24"/>
+          <w:lang w:val="en-US"/>
+        </w:rPr>
         <w:t>Date</w:t>
       </w:r>
     </w:p>
@@ -1737,8 +1766,8 @@
           <w:szCs w:val="24"/>
         </w:rPr>
       </w:pPr>
-      <w:bookmarkStart w:id="4" w:name="_Toc19014039"/>
-      <w:bookmarkStart w:id="5" w:name="_Toc1386848"/>
+      <w:bookmarkStart w:id="4" w:name="_Toc1386848"/>
+      <w:bookmarkStart w:id="5" w:name="_Toc19014039"/>
       <w:bookmarkStart w:id="6" w:name="_Toc19012543"/>
       <w:r>
         <w:rPr>
@@ -1790,7 +1819,17 @@
           <w:sz w:val="24"/>
           <w:szCs w:val="24"/>
         </w:rPr>
-        <w:t>remain thankful to him for his guidance in every step I took and in every decision I had to make and for granting me the opportunity, good health, courage, reasoning</w:t>
+        <w:t>remain thankful to him for his guidance in every step I took and in every decision I had to make and for granting me the opportunity, good health, courage, r</w:t>
+      </w:r>
+      <w:bookmarkStart w:id="122" w:name="_GoBack"/>
+      <w:bookmarkEnd w:id="122"/>
+      <w:r>
+        <w:rPr>
+          <w:rFonts w:hint="default" w:ascii="Times New Roman" w:hAnsi="Times New Roman" w:cs="Times New Roman"/>
+          <w:sz w:val="24"/>
+          <w:szCs w:val="24"/>
+        </w:rPr>
+        <w:t>easoning</w:t>
       </w:r>
       <w:r>
         <w:rPr>
@@ -2187,8 +2226,8 @@
           <w:rFonts w:hint="default" w:ascii="Times New Roman" w:hAnsi="Times New Roman" w:cs="Times New Roman"/>
           <w:b/>
           <w:bCs/>
-          <w:sz w:val="28"/>
-          <w:szCs w:val="28"/>
+          <w:sz w:val="24"/>
+          <w:szCs w:val="24"/>
           <w:lang w:val="en-US"/>
         </w:rPr>
       </w:pPr>
@@ -2197,8 +2236,8 @@
           <w:rFonts w:hint="default" w:ascii="Times New Roman" w:hAnsi="Times New Roman" w:cs="Times New Roman"/>
           <w:b/>
           <w:bCs/>
-          <w:sz w:val="28"/>
-          <w:szCs w:val="28"/>
+          <w:sz w:val="24"/>
+          <w:szCs w:val="24"/>
           <w:lang w:val="en-US"/>
         </w:rPr>
         <w:t>ABSTRACT</w:t>
@@ -2623,8 +2662,9 @@
     <w:sdt>
       <w:sdtPr>
         <w:rPr>
-          <w:rFonts w:ascii="SimSun" w:hAnsi="SimSun" w:eastAsia="SimSun" w:cstheme="minorBidi"/>
-          <w:sz w:val="21"/>
+          <w:rFonts w:hint="default" w:ascii="Times New Roman" w:hAnsi="Times New Roman" w:eastAsia="SimSun" w:cs="Times New Roman"/>
+          <w:sz w:val="24"/>
+          <w:szCs w:val="24"/>
           <w:lang w:val="en-US" w:eastAsia="zh-CN" w:bidi="ar-SA"/>
         </w:rPr>
         <w:id w:val="147465074"/>
@@ -2650,16 +2690,18 @@
             <w:jc w:val="center"/>
             <w:rPr>
               <w:rFonts w:hint="default" w:ascii="Times New Roman" w:hAnsi="Times New Roman" w:cs="Times New Roman"/>
-              <w:sz w:val="28"/>
-              <w:szCs w:val="28"/>
+              <w:sz w:val="24"/>
+              <w:szCs w:val="24"/>
             </w:rPr>
           </w:pPr>
           <w:bookmarkStart w:id="7" w:name="_Toc15062_WPSOffice_Type1"/>
           <w:r>
             <w:rPr>
               <w:rFonts w:hint="default" w:ascii="Times New Roman" w:hAnsi="Times New Roman" w:eastAsia="SimSun" w:cs="Times New Roman"/>
-              <w:sz w:val="32"/>
-              <w:szCs w:val="32"/>
+              <w:b/>
+              <w:bCs/>
+              <w:sz w:val="24"/>
+              <w:szCs w:val="24"/>
             </w:rPr>
             <w:t>Table of Contents</w:t>
           </w:r>
@@ -2670,6 +2712,7 @@
             <w:tabs>
               <w:tab w:val="right" w:leader="dot" w:pos="8306"/>
             </w:tabs>
+            <w:spacing w:line="480" w:lineRule="auto"/>
             <w:rPr>
               <w:rFonts w:hint="default" w:ascii="Times New Roman" w:hAnsi="Times New Roman" w:cs="Times New Roman"/>
               <w:sz w:val="24"/>
@@ -2766,6 +2809,7 @@
             <w:tabs>
               <w:tab w:val="right" w:leader="dot" w:pos="8306"/>
             </w:tabs>
+            <w:spacing w:line="480" w:lineRule="auto"/>
             <w:rPr>
               <w:rFonts w:hint="default" w:ascii="Times New Roman" w:hAnsi="Times New Roman" w:cs="Times New Roman"/>
               <w:sz w:val="24"/>
@@ -2862,6 +2906,7 @@
             <w:tabs>
               <w:tab w:val="right" w:leader="dot" w:pos="8306"/>
             </w:tabs>
+            <w:spacing w:line="480" w:lineRule="auto"/>
             <w:rPr>
               <w:rFonts w:hint="default" w:ascii="Times New Roman" w:hAnsi="Times New Roman" w:cs="Times New Roman"/>
               <w:sz w:val="24"/>
@@ -2958,6 +3003,7 @@
             <w:tabs>
               <w:tab w:val="right" w:leader="dot" w:pos="8306"/>
             </w:tabs>
+            <w:spacing w:line="480" w:lineRule="auto"/>
             <w:rPr>
               <w:rFonts w:hint="default" w:ascii="Times New Roman" w:hAnsi="Times New Roman" w:cs="Times New Roman"/>
               <w:sz w:val="24"/>
@@ -3054,6 +3100,7 @@
             <w:tabs>
               <w:tab w:val="right" w:leader="dot" w:pos="8306"/>
             </w:tabs>
+            <w:spacing w:line="480" w:lineRule="auto"/>
             <w:rPr>
               <w:rFonts w:hint="default" w:ascii="Times New Roman" w:hAnsi="Times New Roman" w:cs="Times New Roman"/>
               <w:sz w:val="24"/>
@@ -3150,6 +3197,7 @@
             <w:tabs>
               <w:tab w:val="right" w:leader="dot" w:pos="8306"/>
             </w:tabs>
+            <w:spacing w:line="480" w:lineRule="auto"/>
             <w:rPr>
               <w:rFonts w:hint="default" w:ascii="Times New Roman" w:hAnsi="Times New Roman" w:cs="Times New Roman"/>
               <w:sz w:val="24"/>
@@ -3246,6 +3294,7 @@
             <w:tabs>
               <w:tab w:val="right" w:leader="dot" w:pos="8306"/>
             </w:tabs>
+            <w:spacing w:line="480" w:lineRule="auto"/>
             <w:rPr>
               <w:rFonts w:hint="default" w:ascii="Times New Roman" w:hAnsi="Times New Roman" w:cs="Times New Roman"/>
               <w:sz w:val="24"/>
@@ -3342,6 +3391,7 @@
             <w:tabs>
               <w:tab w:val="right" w:leader="dot" w:pos="8306"/>
             </w:tabs>
+            <w:spacing w:line="480" w:lineRule="auto"/>
             <w:rPr>
               <w:rFonts w:hint="default" w:ascii="Times New Roman" w:hAnsi="Times New Roman" w:cs="Times New Roman"/>
               <w:sz w:val="24"/>
@@ -3438,6 +3488,7 @@
             <w:tabs>
               <w:tab w:val="right" w:leader="dot" w:pos="8306"/>
             </w:tabs>
+            <w:spacing w:line="480" w:lineRule="auto"/>
             <w:rPr>
               <w:rFonts w:hint="default" w:ascii="Times New Roman" w:hAnsi="Times New Roman" w:cs="Times New Roman"/>
               <w:sz w:val="24"/>
@@ -3534,6 +3585,7 @@
             <w:tabs>
               <w:tab w:val="right" w:leader="dot" w:pos="8306"/>
             </w:tabs>
+            <w:spacing w:line="480" w:lineRule="auto"/>
             <w:rPr>
               <w:rFonts w:hint="default" w:ascii="Times New Roman" w:hAnsi="Times New Roman" w:cs="Times New Roman"/>
               <w:sz w:val="24"/>
@@ -3630,6 +3682,7 @@
             <w:tabs>
               <w:tab w:val="right" w:leader="dot" w:pos="8306"/>
             </w:tabs>
+            <w:spacing w:line="480" w:lineRule="auto"/>
             <w:rPr>
               <w:rFonts w:hint="default" w:ascii="Times New Roman" w:hAnsi="Times New Roman" w:cs="Times New Roman"/>
               <w:sz w:val="24"/>
@@ -3726,6 +3779,7 @@
             <w:tabs>
               <w:tab w:val="right" w:leader="dot" w:pos="8306"/>
             </w:tabs>
+            <w:spacing w:line="480" w:lineRule="auto"/>
             <w:rPr>
               <w:rFonts w:hint="default" w:ascii="Times New Roman" w:hAnsi="Times New Roman" w:cs="Times New Roman"/>
               <w:sz w:val="24"/>
@@ -3822,6 +3876,7 @@
             <w:tabs>
               <w:tab w:val="right" w:leader="dot" w:pos="8306"/>
             </w:tabs>
+            <w:spacing w:line="480" w:lineRule="auto"/>
             <w:rPr>
               <w:rFonts w:hint="default" w:ascii="Times New Roman" w:hAnsi="Times New Roman" w:cs="Times New Roman"/>
               <w:sz w:val="24"/>
@@ -3918,6 +3973,7 @@
             <w:tabs>
               <w:tab w:val="right" w:leader="dot" w:pos="8306"/>
             </w:tabs>
+            <w:spacing w:line="480" w:lineRule="auto"/>
             <w:rPr>
               <w:rFonts w:hint="default" w:ascii="Times New Roman" w:hAnsi="Times New Roman" w:cs="Times New Roman"/>
               <w:sz w:val="24"/>
@@ -4014,6 +4070,7 @@
             <w:tabs>
               <w:tab w:val="right" w:leader="dot" w:pos="8306"/>
             </w:tabs>
+            <w:spacing w:line="480" w:lineRule="auto"/>
             <w:rPr>
               <w:rFonts w:hint="default" w:ascii="Times New Roman" w:hAnsi="Times New Roman" w:cs="Times New Roman"/>
               <w:sz w:val="24"/>
@@ -4110,6 +4167,7 @@
             <w:tabs>
               <w:tab w:val="right" w:leader="dot" w:pos="8306"/>
             </w:tabs>
+            <w:spacing w:line="480" w:lineRule="auto"/>
             <w:rPr>
               <w:rFonts w:hint="default" w:ascii="Times New Roman" w:hAnsi="Times New Roman" w:cs="Times New Roman"/>
               <w:sz w:val="24"/>
@@ -4206,6 +4264,7 @@
             <w:tabs>
               <w:tab w:val="right" w:leader="dot" w:pos="8306"/>
             </w:tabs>
+            <w:spacing w:line="480" w:lineRule="auto"/>
             <w:rPr>
               <w:rFonts w:hint="default" w:ascii="Times New Roman" w:hAnsi="Times New Roman" w:cs="Times New Roman"/>
               <w:sz w:val="24"/>
@@ -4302,6 +4361,7 @@
             <w:tabs>
               <w:tab w:val="right" w:leader="dot" w:pos="8306"/>
             </w:tabs>
+            <w:spacing w:line="480" w:lineRule="auto"/>
             <w:rPr>
               <w:rFonts w:hint="default" w:ascii="Times New Roman" w:hAnsi="Times New Roman" w:cs="Times New Roman"/>
               <w:sz w:val="24"/>
@@ -4398,6 +4458,7 @@
             <w:tabs>
               <w:tab w:val="right" w:leader="dot" w:pos="8306"/>
             </w:tabs>
+            <w:spacing w:line="480" w:lineRule="auto"/>
             <w:rPr>
               <w:rFonts w:hint="default" w:ascii="Times New Roman" w:hAnsi="Times New Roman" w:cs="Times New Roman"/>
               <w:sz w:val="24"/>
@@ -4494,6 +4555,7 @@
             <w:tabs>
               <w:tab w:val="right" w:leader="dot" w:pos="8306"/>
             </w:tabs>
+            <w:spacing w:line="480" w:lineRule="auto"/>
             <w:rPr>
               <w:rFonts w:hint="default" w:ascii="Times New Roman" w:hAnsi="Times New Roman" w:cs="Times New Roman"/>
               <w:sz w:val="24"/>
@@ -4590,6 +4652,7 @@
             <w:tabs>
               <w:tab w:val="right" w:leader="dot" w:pos="8306"/>
             </w:tabs>
+            <w:spacing w:line="480" w:lineRule="auto"/>
             <w:rPr>
               <w:rFonts w:hint="default" w:ascii="Times New Roman" w:hAnsi="Times New Roman" w:cs="Times New Roman"/>
               <w:sz w:val="24"/>
@@ -4686,6 +4749,7 @@
             <w:tabs>
               <w:tab w:val="right" w:leader="dot" w:pos="8306"/>
             </w:tabs>
+            <w:spacing w:line="480" w:lineRule="auto"/>
             <w:rPr>
               <w:rFonts w:hint="default" w:ascii="Times New Roman" w:hAnsi="Times New Roman" w:cs="Times New Roman"/>
               <w:sz w:val="24"/>
@@ -4782,6 +4846,7 @@
             <w:tabs>
               <w:tab w:val="right" w:leader="dot" w:pos="8306"/>
             </w:tabs>
+            <w:spacing w:line="480" w:lineRule="auto"/>
             <w:rPr>
               <w:rFonts w:hint="default" w:ascii="Times New Roman" w:hAnsi="Times New Roman" w:cs="Times New Roman"/>
               <w:sz w:val="24"/>
@@ -4878,6 +4943,7 @@
             <w:tabs>
               <w:tab w:val="right" w:leader="dot" w:pos="8306"/>
             </w:tabs>
+            <w:spacing w:line="480" w:lineRule="auto"/>
             <w:rPr>
               <w:rFonts w:hint="default" w:ascii="Times New Roman" w:hAnsi="Times New Roman" w:cs="Times New Roman"/>
               <w:sz w:val="24"/>
@@ -4974,6 +5040,7 @@
             <w:tabs>
               <w:tab w:val="right" w:leader="dot" w:pos="8306"/>
             </w:tabs>
+            <w:spacing w:line="480" w:lineRule="auto"/>
             <w:rPr>
               <w:rFonts w:hint="default" w:ascii="Times New Roman" w:hAnsi="Times New Roman" w:cs="Times New Roman"/>
               <w:sz w:val="24"/>
@@ -5070,6 +5137,7 @@
             <w:tabs>
               <w:tab w:val="right" w:leader="dot" w:pos="8306"/>
             </w:tabs>
+            <w:spacing w:line="480" w:lineRule="auto"/>
             <w:rPr>
               <w:rFonts w:hint="default" w:ascii="Times New Roman" w:hAnsi="Times New Roman" w:cs="Times New Roman"/>
               <w:sz w:val="24"/>
@@ -5166,6 +5234,7 @@
             <w:tabs>
               <w:tab w:val="right" w:leader="dot" w:pos="8306"/>
             </w:tabs>
+            <w:spacing w:line="480" w:lineRule="auto"/>
             <w:rPr>
               <w:rFonts w:hint="default" w:ascii="Times New Roman" w:hAnsi="Times New Roman" w:cs="Times New Roman"/>
               <w:sz w:val="24"/>
@@ -5262,6 +5331,7 @@
             <w:tabs>
               <w:tab w:val="right" w:leader="dot" w:pos="8306"/>
             </w:tabs>
+            <w:spacing w:line="480" w:lineRule="auto"/>
             <w:rPr>
               <w:rFonts w:hint="default" w:ascii="Times New Roman" w:hAnsi="Times New Roman" w:cs="Times New Roman"/>
               <w:sz w:val="24"/>
@@ -5358,6 +5428,7 @@
             <w:tabs>
               <w:tab w:val="right" w:leader="dot" w:pos="8306"/>
             </w:tabs>
+            <w:spacing w:line="480" w:lineRule="auto"/>
             <w:rPr>
               <w:rFonts w:hint="default" w:ascii="Times New Roman" w:hAnsi="Times New Roman" w:cs="Times New Roman"/>
               <w:sz w:val="24"/>
@@ -5454,6 +5525,7 @@
             <w:tabs>
               <w:tab w:val="right" w:leader="dot" w:pos="8306"/>
             </w:tabs>
+            <w:spacing w:line="480" w:lineRule="auto"/>
             <w:rPr>
               <w:rFonts w:hint="default" w:ascii="Times New Roman" w:hAnsi="Times New Roman" w:cs="Times New Roman"/>
               <w:sz w:val="24"/>
@@ -5550,6 +5622,7 @@
             <w:tabs>
               <w:tab w:val="right" w:leader="dot" w:pos="8306"/>
             </w:tabs>
+            <w:spacing w:line="480" w:lineRule="auto"/>
             <w:rPr>
               <w:rFonts w:hint="default" w:ascii="Times New Roman" w:hAnsi="Times New Roman" w:cs="Times New Roman"/>
               <w:sz w:val="24"/>
@@ -5646,6 +5719,7 @@
             <w:tabs>
               <w:tab w:val="right" w:leader="dot" w:pos="8306"/>
             </w:tabs>
+            <w:spacing w:line="480" w:lineRule="auto"/>
             <w:rPr>
               <w:rFonts w:hint="default" w:ascii="Times New Roman" w:hAnsi="Times New Roman" w:cs="Times New Roman"/>
               <w:sz w:val="24"/>
@@ -5742,6 +5816,7 @@
             <w:tabs>
               <w:tab w:val="right" w:leader="dot" w:pos="8306"/>
             </w:tabs>
+            <w:spacing w:line="480" w:lineRule="auto"/>
             <w:rPr>
               <w:rFonts w:hint="default" w:ascii="Times New Roman" w:hAnsi="Times New Roman" w:cs="Times New Roman"/>
               <w:sz w:val="24"/>
@@ -5993,13 +6068,183 @@
     </w:p>
     <w:p>
       <w:pPr>
+        <w:jc w:val="both"/>
+        <w:rPr>
+          <w:rFonts w:hint="default" w:ascii="Times New Roman" w:hAnsi="Times New Roman" w:cs="Times New Roman"/>
+          <w:b/>
+          <w:bCs/>
+          <w:sz w:val="32"/>
+          <w:szCs w:val="32"/>
+          <w:lang w:val="en-US"/>
+        </w:rPr>
+      </w:pPr>
+    </w:p>
+    <w:p>
+      <w:pPr>
+        <w:jc w:val="both"/>
+        <w:rPr>
+          <w:rFonts w:hint="default" w:ascii="Times New Roman" w:hAnsi="Times New Roman" w:cs="Times New Roman"/>
+          <w:b/>
+          <w:bCs/>
+          <w:sz w:val="32"/>
+          <w:szCs w:val="32"/>
+          <w:lang w:val="en-US"/>
+        </w:rPr>
+      </w:pPr>
+    </w:p>
+    <w:p>
+      <w:pPr>
+        <w:jc w:val="both"/>
+        <w:rPr>
+          <w:rFonts w:hint="default" w:ascii="Times New Roman" w:hAnsi="Times New Roman" w:cs="Times New Roman"/>
+          <w:b/>
+          <w:bCs/>
+          <w:sz w:val="32"/>
+          <w:szCs w:val="32"/>
+          <w:lang w:val="en-US"/>
+        </w:rPr>
+      </w:pPr>
+    </w:p>
+    <w:p>
+      <w:pPr>
+        <w:jc w:val="both"/>
+        <w:rPr>
+          <w:rFonts w:hint="default" w:ascii="Times New Roman" w:hAnsi="Times New Roman" w:cs="Times New Roman"/>
+          <w:b/>
+          <w:bCs/>
+          <w:sz w:val="32"/>
+          <w:szCs w:val="32"/>
+          <w:lang w:val="en-US"/>
+        </w:rPr>
+      </w:pPr>
+    </w:p>
+    <w:p>
+      <w:pPr>
+        <w:jc w:val="both"/>
+        <w:rPr>
+          <w:rFonts w:hint="default" w:ascii="Times New Roman" w:hAnsi="Times New Roman" w:cs="Times New Roman"/>
+          <w:b/>
+          <w:bCs/>
+          <w:sz w:val="32"/>
+          <w:szCs w:val="32"/>
+          <w:lang w:val="en-US"/>
+        </w:rPr>
+      </w:pPr>
+    </w:p>
+    <w:p>
+      <w:pPr>
+        <w:jc w:val="both"/>
+        <w:rPr>
+          <w:rFonts w:hint="default" w:ascii="Times New Roman" w:hAnsi="Times New Roman" w:cs="Times New Roman"/>
+          <w:b/>
+          <w:bCs/>
+          <w:sz w:val="32"/>
+          <w:szCs w:val="32"/>
+          <w:lang w:val="en-US"/>
+        </w:rPr>
+      </w:pPr>
+    </w:p>
+    <w:p>
+      <w:pPr>
+        <w:jc w:val="both"/>
+        <w:rPr>
+          <w:rFonts w:hint="default" w:ascii="Times New Roman" w:hAnsi="Times New Roman" w:cs="Times New Roman"/>
+          <w:b/>
+          <w:bCs/>
+          <w:sz w:val="32"/>
+          <w:szCs w:val="32"/>
+          <w:lang w:val="en-US"/>
+        </w:rPr>
+      </w:pPr>
+    </w:p>
+    <w:p>
+      <w:pPr>
+        <w:jc w:val="both"/>
+        <w:rPr>
+          <w:rFonts w:hint="default" w:ascii="Times New Roman" w:hAnsi="Times New Roman" w:cs="Times New Roman"/>
+          <w:b/>
+          <w:bCs/>
+          <w:sz w:val="32"/>
+          <w:szCs w:val="32"/>
+          <w:lang w:val="en-US"/>
+        </w:rPr>
+      </w:pPr>
+    </w:p>
+    <w:p>
+      <w:pPr>
+        <w:jc w:val="both"/>
+        <w:rPr>
+          <w:rFonts w:hint="default" w:ascii="Times New Roman" w:hAnsi="Times New Roman" w:cs="Times New Roman"/>
+          <w:b/>
+          <w:bCs/>
+          <w:sz w:val="32"/>
+          <w:szCs w:val="32"/>
+          <w:lang w:val="en-US"/>
+        </w:rPr>
+      </w:pPr>
+    </w:p>
+    <w:p>
+      <w:pPr>
+        <w:jc w:val="both"/>
+        <w:rPr>
+          <w:rFonts w:hint="default" w:ascii="Times New Roman" w:hAnsi="Times New Roman" w:cs="Times New Roman"/>
+          <w:b/>
+          <w:bCs/>
+          <w:sz w:val="32"/>
+          <w:szCs w:val="32"/>
+          <w:lang w:val="en-US"/>
+        </w:rPr>
+      </w:pPr>
+    </w:p>
+    <w:p>
+      <w:pPr>
+        <w:jc w:val="both"/>
+        <w:rPr>
+          <w:rFonts w:hint="default" w:ascii="Times New Roman" w:hAnsi="Times New Roman" w:cs="Times New Roman"/>
+          <w:b/>
+          <w:bCs/>
+          <w:sz w:val="32"/>
+          <w:szCs w:val="32"/>
+          <w:lang w:val="en-US"/>
+        </w:rPr>
+      </w:pPr>
+    </w:p>
+    <w:p>
+      <w:pPr>
+        <w:jc w:val="both"/>
+        <w:rPr>
+          <w:rFonts w:hint="default" w:ascii="Times New Roman" w:hAnsi="Times New Roman" w:cs="Times New Roman"/>
+          <w:b/>
+          <w:bCs/>
+          <w:sz w:val="32"/>
+          <w:szCs w:val="32"/>
+          <w:lang w:val="en-US"/>
+        </w:rPr>
+      </w:pPr>
+    </w:p>
+    <w:p>
+      <w:pPr>
+        <w:jc w:val="both"/>
+        <w:rPr>
+          <w:rFonts w:hint="default" w:ascii="Times New Roman" w:hAnsi="Times New Roman" w:cs="Times New Roman"/>
+          <w:b/>
+          <w:bCs/>
+          <w:sz w:val="32"/>
+          <w:szCs w:val="32"/>
+          <w:lang w:val="en-US"/>
+        </w:rPr>
+      </w:pPr>
+    </w:p>
+    <w:p>
+      <w:pPr>
+        <w:spacing w:line="480" w:lineRule="auto"/>
         <w:jc w:val="center"/>
         <w:rPr>
           <w:rFonts w:hint="default" w:ascii="Times New Roman" w:hAnsi="Times New Roman" w:cs="Times New Roman"/>
           <w:b/>
           <w:bCs/>
-          <w:sz w:val="28"/>
-          <w:szCs w:val="28"/>
+          <w:sz w:val="24"/>
+          <w:szCs w:val="24"/>
           <w:lang w:val="en-US"/>
         </w:rPr>
       </w:pPr>
@@ -6008,25 +6253,12 @@
           <w:rFonts w:hint="default" w:ascii="Times New Roman" w:hAnsi="Times New Roman" w:cs="Times New Roman"/>
           <w:b/>
           <w:bCs/>
-          <w:sz w:val="28"/>
-          <w:szCs w:val="28"/>
-          <w:lang w:val="en-US"/>
-        </w:rPr>
-        <w:t>TABLE OF  FIGURES</w:t>
-      </w:r>
-    </w:p>
-    <w:p>
-      <w:pPr>
-        <w:jc w:val="center"/>
-        <w:rPr>
-          <w:rFonts w:hint="default" w:ascii="Times New Roman" w:hAnsi="Times New Roman" w:cs="Times New Roman"/>
-          <w:b/>
-          <w:bCs/>
-          <w:sz w:val="28"/>
-          <w:szCs w:val="28"/>
-          <w:lang w:val="en-US"/>
-        </w:rPr>
-      </w:pPr>
+          <w:sz w:val="24"/>
+          <w:szCs w:val="24"/>
+          <w:lang w:val="en-US"/>
+        </w:rPr>
+        <w:t>LIST OF  FIGURES</w:t>
+      </w:r>
     </w:p>
     <w:p>
       <w:pPr>
@@ -6034,12 +6266,22 @@
         <w:tabs>
           <w:tab w:val="right" w:leader="dot" w:pos="8306"/>
         </w:tabs>
-        <w:rPr>
-          <w:rFonts w:hint="default" w:ascii="Times New Roman" w:hAnsi="Times New Roman" w:cs="Times New Roman"/>
-          <w:sz w:val="24"/>
-          <w:szCs w:val="24"/>
-        </w:rPr>
-      </w:pPr>
+        <w:spacing w:line="480" w:lineRule="auto"/>
+        <w:rPr>
+          <w:rFonts w:hint="default" w:ascii="Times New Roman" w:hAnsi="Times New Roman" w:cs="Times New Roman"/>
+          <w:sz w:val="24"/>
+          <w:szCs w:val="24"/>
+        </w:rPr>
+      </w:pPr>
+      <w:r>
+        <w:rPr>
+          <w:rFonts w:hint="default" w:ascii="Times New Roman" w:hAnsi="Times New Roman" w:cs="Times New Roman"/>
+          <w:sz w:val="24"/>
+          <w:szCs w:val="24"/>
+          <w:lang w:val="en-US"/>
+        </w:rPr>
+        <w:t xml:space="preserve">Fig3.1  </w:t>
+      </w:r>
       <w:r>
         <w:rPr>
           <w:rFonts w:hint="default" w:ascii="Times New Roman" w:hAnsi="Times New Roman" w:cs="Times New Roman"/>
@@ -6108,17 +6350,9 @@
           <w:rFonts w:hint="default" w:ascii="Times New Roman" w:hAnsi="Times New Roman" w:cs="Times New Roman"/>
           <w:sz w:val="24"/>
           <w:szCs w:val="24"/>
-        </w:rPr>
-        <w:t xml:space="preserve">Table 1 </w:t>
-      </w:r>
-      <w:r>
-        <w:rPr>
-          <w:rFonts w:hint="default" w:ascii="Times New Roman" w:hAnsi="Times New Roman" w:cs="Times New Roman"/>
-          <w:sz w:val="24"/>
-          <w:szCs w:val="24"/>
-          <w:lang w:val="en-US"/>
-        </w:rPr>
-        <w:t>Relay Fig3.1</w:t>
+          <w:lang w:val="en-US"/>
+        </w:rPr>
+        <w:t xml:space="preserve">Relay </w:t>
       </w:r>
       <w:r>
         <w:rPr>
@@ -6185,12 +6419,22 @@
         <w:tabs>
           <w:tab w:val="right" w:leader="dot" w:pos="8306"/>
         </w:tabs>
-        <w:rPr>
-          <w:rFonts w:hint="default" w:ascii="Times New Roman" w:hAnsi="Times New Roman" w:cs="Times New Roman"/>
-          <w:sz w:val="24"/>
-          <w:szCs w:val="24"/>
-        </w:rPr>
-      </w:pPr>
+        <w:spacing w:line="480" w:lineRule="auto"/>
+        <w:rPr>
+          <w:rFonts w:hint="default" w:ascii="Times New Roman" w:hAnsi="Times New Roman" w:cs="Times New Roman"/>
+          <w:sz w:val="24"/>
+          <w:szCs w:val="24"/>
+        </w:rPr>
+      </w:pPr>
+      <w:r>
+        <w:rPr>
+          <w:rFonts w:hint="default" w:ascii="Times New Roman" w:hAnsi="Times New Roman" w:cs="Times New Roman"/>
+          <w:sz w:val="24"/>
+          <w:szCs w:val="24"/>
+          <w:lang w:val="en-US"/>
+        </w:rPr>
+        <w:t>Fig 3.2</w:t>
+      </w:r>
       <w:r>
         <w:rPr>
           <w:rFonts w:hint="default" w:ascii="Times New Roman" w:hAnsi="Times New Roman" w:cs="Times New Roman"/>
@@ -6226,17 +6470,9 @@
           <w:rFonts w:hint="default" w:ascii="Times New Roman" w:hAnsi="Times New Roman" w:cs="Times New Roman"/>
           <w:sz w:val="24"/>
           <w:szCs w:val="24"/>
-        </w:rPr>
-        <w:t xml:space="preserve">Table 2 </w:t>
-      </w:r>
-      <w:r>
-        <w:rPr>
-          <w:rFonts w:hint="default" w:ascii="Times New Roman" w:hAnsi="Times New Roman" w:cs="Times New Roman"/>
-          <w:sz w:val="24"/>
-          <w:szCs w:val="24"/>
-          <w:lang w:val="en-US"/>
-        </w:rPr>
-        <w:t xml:space="preserve"> NodeMCU Fig 3.2</w:t>
+          <w:lang w:val="en-US"/>
+        </w:rPr>
+        <w:t xml:space="preserve"> NodeMCU </w:t>
       </w:r>
       <w:r>
         <w:rPr>
@@ -6303,12 +6539,22 @@
         <w:tabs>
           <w:tab w:val="right" w:leader="dot" w:pos="8306"/>
         </w:tabs>
-        <w:rPr>
-          <w:rFonts w:hint="default" w:ascii="Times New Roman" w:hAnsi="Times New Roman" w:cs="Times New Roman"/>
-          <w:sz w:val="24"/>
-          <w:szCs w:val="24"/>
-        </w:rPr>
-      </w:pPr>
+        <w:spacing w:line="480" w:lineRule="auto"/>
+        <w:rPr>
+          <w:rFonts w:hint="default" w:ascii="Times New Roman" w:hAnsi="Times New Roman" w:cs="Times New Roman"/>
+          <w:sz w:val="24"/>
+          <w:szCs w:val="24"/>
+        </w:rPr>
+      </w:pPr>
+      <w:r>
+        <w:rPr>
+          <w:rFonts w:hint="default" w:ascii="Times New Roman" w:hAnsi="Times New Roman" w:cs="Times New Roman"/>
+          <w:sz w:val="24"/>
+          <w:szCs w:val="24"/>
+          <w:lang w:val="en-US"/>
+        </w:rPr>
+        <w:t xml:space="preserve">FIg 3.3 </w:t>
+      </w:r>
       <w:r>
         <w:rPr>
           <w:rFonts w:hint="default" w:ascii="Times New Roman" w:hAnsi="Times New Roman" w:cs="Times New Roman"/>
@@ -6344,17 +6590,9 @@
           <w:rFonts w:hint="default" w:ascii="Times New Roman" w:hAnsi="Times New Roman" w:cs="Times New Roman"/>
           <w:sz w:val="24"/>
           <w:szCs w:val="24"/>
-        </w:rPr>
-        <w:t xml:space="preserve">Table 3 </w:t>
-      </w:r>
-      <w:r>
-        <w:rPr>
-          <w:rFonts w:hint="default" w:ascii="Times New Roman" w:hAnsi="Times New Roman" w:cs="Times New Roman"/>
-          <w:sz w:val="24"/>
-          <w:szCs w:val="24"/>
-          <w:lang w:val="en-US"/>
-        </w:rPr>
-        <w:t xml:space="preserve"> Jumper wire FIg 3.3</w:t>
+          <w:lang w:val="en-US"/>
+        </w:rPr>
+        <w:t xml:space="preserve">Jumper wire </w:t>
       </w:r>
       <w:r>
         <w:rPr>
@@ -6421,6 +6659,7 @@
         <w:tabs>
           <w:tab w:val="right" w:leader="dot" w:pos="8306"/>
         </w:tabs>
+        <w:spacing w:line="480" w:lineRule="auto"/>
         <w:rPr>
           <w:rFonts w:hint="default" w:ascii="Times New Roman" w:hAnsi="Times New Roman" w:cs="Times New Roman"/>
           <w:sz w:val="24"/>
@@ -6462,17 +6701,9 @@
           <w:rFonts w:hint="default" w:ascii="Times New Roman" w:hAnsi="Times New Roman" w:cs="Times New Roman"/>
           <w:sz w:val="24"/>
           <w:szCs w:val="24"/>
-        </w:rPr>
-        <w:t xml:space="preserve">Table 4 </w:t>
-      </w:r>
-      <w:r>
-        <w:rPr>
-          <w:rFonts w:hint="default" w:ascii="Times New Roman" w:hAnsi="Times New Roman" w:cs="Times New Roman"/>
-          <w:sz w:val="24"/>
-          <w:szCs w:val="24"/>
-          <w:lang w:val="en-US"/>
-        </w:rPr>
-        <w:t xml:space="preserve"> Breadboard Fig 3.4</w:t>
+          <w:lang w:val="en-US"/>
+        </w:rPr>
+        <w:t>Fig 3.4 Breadboard</w:t>
       </w:r>
       <w:r>
         <w:rPr>
@@ -6539,12 +6770,22 @@
         <w:tabs>
           <w:tab w:val="right" w:leader="dot" w:pos="8306"/>
         </w:tabs>
-        <w:rPr>
-          <w:rFonts w:hint="default" w:ascii="Times New Roman" w:hAnsi="Times New Roman" w:cs="Times New Roman"/>
-          <w:sz w:val="24"/>
-          <w:szCs w:val="24"/>
-        </w:rPr>
-      </w:pPr>
+        <w:spacing w:line="480" w:lineRule="auto"/>
+        <w:rPr>
+          <w:rFonts w:hint="default" w:ascii="Times New Roman" w:hAnsi="Times New Roman" w:cs="Times New Roman"/>
+          <w:sz w:val="24"/>
+          <w:szCs w:val="24"/>
+        </w:rPr>
+      </w:pPr>
+      <w:r>
+        <w:rPr>
+          <w:rFonts w:hint="default" w:ascii="Times New Roman" w:hAnsi="Times New Roman" w:cs="Times New Roman"/>
+          <w:sz w:val="24"/>
+          <w:szCs w:val="24"/>
+          <w:lang w:val="en-US"/>
+        </w:rPr>
+        <w:t xml:space="preserve">Fig3.5 </w:t>
+      </w:r>
       <w:r>
         <w:rPr>
           <w:rFonts w:hint="default" w:ascii="Times New Roman" w:hAnsi="Times New Roman" w:cs="Times New Roman"/>
@@ -6580,17 +6821,9 @@
           <w:rFonts w:hint="default" w:ascii="Times New Roman" w:hAnsi="Times New Roman" w:cs="Times New Roman"/>
           <w:sz w:val="24"/>
           <w:szCs w:val="24"/>
-        </w:rPr>
-        <w:t xml:space="preserve">Table 5 </w:t>
-      </w:r>
-      <w:r>
-        <w:rPr>
-          <w:rFonts w:hint="default" w:ascii="Times New Roman" w:hAnsi="Times New Roman" w:cs="Times New Roman"/>
-          <w:sz w:val="24"/>
-          <w:szCs w:val="24"/>
-          <w:lang w:val="en-US"/>
-        </w:rPr>
-        <w:t xml:space="preserve"> Node MCU Fig3.5</w:t>
+          <w:lang w:val="en-US"/>
+        </w:rPr>
+        <w:t>Node MCU</w:t>
       </w:r>
       <w:r>
         <w:rPr>
@@ -6657,12 +6890,22 @@
         <w:tabs>
           <w:tab w:val="right" w:leader="dot" w:pos="8306"/>
         </w:tabs>
-        <w:rPr>
-          <w:rFonts w:hint="default" w:ascii="Times New Roman" w:hAnsi="Times New Roman" w:cs="Times New Roman"/>
-          <w:sz w:val="24"/>
-          <w:szCs w:val="24"/>
-        </w:rPr>
-      </w:pPr>
+        <w:spacing w:line="480" w:lineRule="auto"/>
+        <w:rPr>
+          <w:rFonts w:hint="default" w:ascii="Times New Roman" w:hAnsi="Times New Roman" w:cs="Times New Roman"/>
+          <w:sz w:val="24"/>
+          <w:szCs w:val="24"/>
+        </w:rPr>
+      </w:pPr>
+      <w:r>
+        <w:rPr>
+          <w:rFonts w:hint="default" w:ascii="Times New Roman" w:hAnsi="Times New Roman" w:cs="Times New Roman"/>
+          <w:sz w:val="24"/>
+          <w:szCs w:val="24"/>
+          <w:lang w:val="en-US"/>
+        </w:rPr>
+        <w:t xml:space="preserve">Fig 4.1 </w:t>
+      </w:r>
       <w:r>
         <w:rPr>
           <w:rFonts w:hint="default" w:ascii="Times New Roman" w:hAnsi="Times New Roman" w:cs="Times New Roman"/>
@@ -6698,17 +6941,9 @@
           <w:rFonts w:hint="default" w:ascii="Times New Roman" w:hAnsi="Times New Roman" w:cs="Times New Roman"/>
           <w:sz w:val="24"/>
           <w:szCs w:val="24"/>
-        </w:rPr>
-        <w:t xml:space="preserve">Table 6 </w:t>
-      </w:r>
-      <w:r>
-        <w:rPr>
-          <w:rFonts w:hint="default" w:ascii="Times New Roman" w:hAnsi="Times New Roman" w:cs="Times New Roman"/>
-          <w:sz w:val="24"/>
-          <w:szCs w:val="24"/>
-          <w:lang w:val="en-US"/>
-        </w:rPr>
-        <w:t xml:space="preserve"> Basic Circuit diagram of Node MCU connection. Fig 4.1 </w:t>
+          <w:lang w:val="en-US"/>
+        </w:rPr>
+        <w:t xml:space="preserve">Basic Circuit diagram of Node MCU connection </w:t>
       </w:r>
       <w:r>
         <w:rPr>
@@ -6775,6 +7010,7 @@
         <w:tabs>
           <w:tab w:val="right" w:leader="dot" w:pos="8306"/>
         </w:tabs>
+        <w:spacing w:line="480" w:lineRule="auto"/>
         <w:jc w:val="center"/>
         <w:rPr>
           <w:rFonts w:hint="default" w:ascii="Times New Roman" w:hAnsi="Times New Roman" w:cs="Times New Roman"/>
@@ -6817,17 +7053,9 @@
           <w:rFonts w:hint="default" w:ascii="Times New Roman" w:hAnsi="Times New Roman" w:cs="Times New Roman"/>
           <w:sz w:val="24"/>
           <w:szCs w:val="24"/>
-        </w:rPr>
-        <w:t xml:space="preserve">Table 9 </w:t>
-      </w:r>
-      <w:r>
-        <w:rPr>
-          <w:rFonts w:hint="default" w:ascii="Times New Roman" w:hAnsi="Times New Roman" w:cs="Times New Roman"/>
-          <w:sz w:val="24"/>
-          <w:szCs w:val="24"/>
-          <w:lang w:val="en-US"/>
-        </w:rPr>
-        <w:t xml:space="preserve"> Home page  Fig 4.2 c</w:t>
+          <w:lang w:val="en-US"/>
+        </w:rPr>
+        <w:t>Fig 4.2 c Home page</w:t>
       </w:r>
       <w:r>
         <w:rPr>
@@ -6894,6 +7122,7 @@
         <w:tabs>
           <w:tab w:val="right" w:leader="dot" w:pos="8306"/>
         </w:tabs>
+        <w:spacing w:line="480" w:lineRule="auto"/>
         <w:rPr>
           <w:rFonts w:hint="default" w:ascii="Times New Roman" w:hAnsi="Times New Roman" w:cs="Times New Roman"/>
           <w:sz w:val="24"/>
@@ -6935,17 +7164,9 @@
           <w:rFonts w:hint="default" w:ascii="Times New Roman" w:hAnsi="Times New Roman" w:cs="Times New Roman"/>
           <w:sz w:val="24"/>
           <w:szCs w:val="24"/>
-        </w:rPr>
-        <w:t xml:space="preserve">Table 10 </w:t>
-      </w:r>
-      <w:r>
-        <w:rPr>
-          <w:rFonts w:hint="default" w:ascii="Times New Roman" w:hAnsi="Times New Roman" w:cs="Times New Roman"/>
-          <w:sz w:val="24"/>
-          <w:szCs w:val="24"/>
-          <w:lang w:val="en-US"/>
-        </w:rPr>
-        <w:t xml:space="preserve"> Final Setup2 Fig 4.3 b</w:t>
+          <w:lang w:val="en-US"/>
+        </w:rPr>
+        <w:t>Fig 4.3 b Final Setup2</w:t>
       </w:r>
       <w:r>
         <w:rPr>
@@ -7012,12 +7233,22 @@
         <w:tabs>
           <w:tab w:val="right" w:leader="dot" w:pos="8306"/>
         </w:tabs>
-        <w:rPr>
-          <w:rFonts w:hint="default" w:ascii="Times New Roman" w:hAnsi="Times New Roman" w:cs="Times New Roman"/>
-          <w:sz w:val="24"/>
-          <w:szCs w:val="24"/>
-        </w:rPr>
-      </w:pPr>
+        <w:spacing w:line="480" w:lineRule="auto"/>
+        <w:rPr>
+          <w:rFonts w:hint="default" w:ascii="Times New Roman" w:hAnsi="Times New Roman" w:cs="Times New Roman"/>
+          <w:sz w:val="24"/>
+          <w:szCs w:val="24"/>
+        </w:rPr>
+      </w:pPr>
+      <w:r>
+        <w:rPr>
+          <w:rFonts w:hint="default" w:ascii="Times New Roman" w:hAnsi="Times New Roman" w:cs="Times New Roman"/>
+          <w:sz w:val="24"/>
+          <w:szCs w:val="24"/>
+          <w:lang w:val="en-US"/>
+        </w:rPr>
+        <w:t xml:space="preserve">Fig 4.3 b </w:t>
+      </w:r>
       <w:r>
         <w:rPr>
           <w:rFonts w:hint="default" w:ascii="Times New Roman" w:hAnsi="Times New Roman" w:cs="Times New Roman"/>
@@ -7053,17 +7284,9 @@
           <w:rFonts w:hint="default" w:ascii="Times New Roman" w:hAnsi="Times New Roman" w:cs="Times New Roman"/>
           <w:sz w:val="24"/>
           <w:szCs w:val="24"/>
-        </w:rPr>
-        <w:t xml:space="preserve">Table 11 </w:t>
-      </w:r>
-      <w:r>
-        <w:rPr>
-          <w:rFonts w:hint="default" w:ascii="Times New Roman" w:hAnsi="Times New Roman" w:cs="Times New Roman"/>
-          <w:sz w:val="24"/>
-          <w:szCs w:val="24"/>
-          <w:lang w:val="en-US"/>
-        </w:rPr>
-        <w:t xml:space="preserve"> Final Setup2 Fig 4.3 b</w:t>
+          <w:lang w:val="en-US"/>
+        </w:rPr>
+        <w:t>Final Setup2</w:t>
       </w:r>
       <w:r>
         <w:rPr>
@@ -7130,6 +7353,7 @@
         <w:tabs>
           <w:tab w:val="right" w:leader="dot" w:pos="8306"/>
         </w:tabs>
+        <w:spacing w:line="480" w:lineRule="auto"/>
         <w:rPr>
           <w:rFonts w:hint="default" w:ascii="Times New Roman" w:hAnsi="Times New Roman" w:cs="Times New Roman"/>
           <w:sz w:val="24"/>
@@ -7171,17 +7395,9 @@
           <w:rFonts w:hint="default" w:ascii="Times New Roman" w:hAnsi="Times New Roman" w:cs="Times New Roman"/>
           <w:sz w:val="24"/>
           <w:szCs w:val="24"/>
-        </w:rPr>
-        <w:t xml:space="preserve">Table 12 </w:t>
-      </w:r>
-      <w:r>
-        <w:rPr>
-          <w:rFonts w:hint="default" w:ascii="Times New Roman" w:hAnsi="Times New Roman" w:cs="Times New Roman"/>
-          <w:sz w:val="24"/>
-          <w:szCs w:val="24"/>
-          <w:lang w:val="en-US"/>
-        </w:rPr>
-        <w:t xml:space="preserve"> Firebase1 Fig 4.4 a</w:t>
+          <w:lang w:val="en-US"/>
+        </w:rPr>
+        <w:t>Fig 4.4 a Firebase1</w:t>
       </w:r>
       <w:r>
         <w:rPr>
@@ -7248,6 +7464,7 @@
         <w:tabs>
           <w:tab w:val="right" w:leader="dot" w:pos="8306"/>
         </w:tabs>
+        <w:spacing w:line="480" w:lineRule="auto"/>
         <w:rPr>
           <w:rFonts w:hint="default" w:ascii="Times New Roman" w:hAnsi="Times New Roman" w:cs="Times New Roman"/>
           <w:sz w:val="28"/>
@@ -7289,17 +7506,9 @@
           <w:rFonts w:hint="default" w:ascii="Times New Roman" w:hAnsi="Times New Roman" w:cs="Times New Roman"/>
           <w:sz w:val="24"/>
           <w:szCs w:val="24"/>
-        </w:rPr>
-        <w:t xml:space="preserve">Table 13 </w:t>
-      </w:r>
-      <w:r>
-        <w:rPr>
-          <w:rFonts w:hint="default" w:ascii="Times New Roman" w:hAnsi="Times New Roman" w:cs="Times New Roman"/>
-          <w:sz w:val="24"/>
-          <w:szCs w:val="24"/>
-          <w:lang w:val="en-US"/>
-        </w:rPr>
-        <w:t xml:space="preserve"> Firebase2 Fig 4.4b</w:t>
+          <w:lang w:val="en-US"/>
+        </w:rPr>
+        <w:t>Fig 4.4b  Firebase2</w:t>
       </w:r>
       <w:r>
         <w:rPr>
@@ -7362,6 +7571,7 @@
     </w:p>
     <w:p>
       <w:pPr>
+        <w:spacing w:line="480" w:lineRule="auto"/>
         <w:jc w:val="both"/>
         <w:rPr>
           <w:rFonts w:hint="default" w:ascii="Times New Roman" w:hAnsi="Times New Roman" w:cs="Times New Roman"/>
@@ -7398,8 +7608,8 @@
           <w:rFonts w:hint="default" w:ascii="Times New Roman" w:hAnsi="Times New Roman" w:cs="Times New Roman"/>
           <w:b/>
           <w:bCs/>
-          <w:sz w:val="32"/>
-          <w:szCs w:val="32"/>
+          <w:sz w:val="24"/>
+          <w:szCs w:val="24"/>
           <w:lang w:val="en-US"/>
         </w:rPr>
       </w:pPr>
@@ -7409,11 +7619,22 @@
           <w:rFonts w:hint="default" w:ascii="Times New Roman" w:hAnsi="Times New Roman" w:cs="Times New Roman"/>
           <w:b/>
           <w:bCs/>
-          <w:sz w:val="32"/>
-          <w:szCs w:val="32"/>
-          <w:lang w:val="en-US"/>
-        </w:rPr>
-        <w:t>CHAPTER ONE</w:t>
+          <w:sz w:val="28"/>
+          <w:szCs w:val="28"/>
+          <w:lang w:val="en-US"/>
+        </w:rPr>
+        <w:t>C</w:t>
+      </w:r>
+      <w:r>
+        <w:rPr>
+          <w:rFonts w:hint="default" w:ascii="Times New Roman" w:hAnsi="Times New Roman" w:cs="Times New Roman"/>
+          <w:b/>
+          <w:bCs/>
+          <w:sz w:val="24"/>
+          <w:szCs w:val="24"/>
+          <w:lang w:val="en-US"/>
+        </w:rPr>
+        <w:t>HAPTER ONE</w:t>
       </w:r>
       <w:bookmarkEnd w:id="41"/>
     </w:p>
@@ -7424,8 +7645,8 @@
           <w:rFonts w:hint="default" w:ascii="Times New Roman" w:hAnsi="Times New Roman" w:cs="Times New Roman"/>
           <w:b/>
           <w:bCs/>
-          <w:sz w:val="32"/>
-          <w:szCs w:val="32"/>
+          <w:sz w:val="24"/>
+          <w:szCs w:val="24"/>
           <w:lang w:val="en-US"/>
         </w:rPr>
       </w:pPr>
@@ -7437,8 +7658,8 @@
           <w:rFonts w:hint="default" w:ascii="Times New Roman" w:hAnsi="Times New Roman" w:cs="Times New Roman"/>
           <w:b/>
           <w:bCs/>
-          <w:sz w:val="32"/>
-          <w:szCs w:val="32"/>
+          <w:sz w:val="24"/>
+          <w:szCs w:val="24"/>
           <w:lang w:val="en-US"/>
         </w:rPr>
       </w:pPr>
@@ -7448,8 +7669,8 @@
           <w:rFonts w:hint="default" w:ascii="Times New Roman" w:hAnsi="Times New Roman" w:cs="Times New Roman"/>
           <w:b/>
           <w:bCs/>
-          <w:sz w:val="32"/>
-          <w:szCs w:val="32"/>
+          <w:sz w:val="24"/>
+          <w:szCs w:val="24"/>
           <w:lang w:val="en-US"/>
         </w:rPr>
         <w:t>INTRODUCTION</w:t>
@@ -7474,13 +7695,13 @@
           <w:numId w:val="1"/>
         </w:numPr>
         <w:spacing w:line="480" w:lineRule="auto"/>
-        <w:jc w:val="center"/>
+        <w:jc w:val="left"/>
         <w:rPr>
           <w:rFonts w:hint="default" w:ascii="Times New Roman" w:hAnsi="Times New Roman" w:cs="Times New Roman"/>
           <w:b/>
           <w:bCs/>
-          <w:sz w:val="28"/>
-          <w:szCs w:val="28"/>
+          <w:sz w:val="24"/>
+          <w:szCs w:val="24"/>
           <w:lang w:val="en-US"/>
         </w:rPr>
       </w:pPr>
@@ -7490,8 +7711,8 @@
           <w:rFonts w:hint="default" w:ascii="Times New Roman" w:hAnsi="Times New Roman" w:cs="Times New Roman"/>
           <w:b/>
           <w:bCs/>
-          <w:sz w:val="28"/>
-          <w:szCs w:val="28"/>
+          <w:sz w:val="24"/>
+          <w:szCs w:val="24"/>
           <w:lang w:val="en-US"/>
         </w:rPr>
         <w:t>Background of study</w:t>
@@ -7585,33 +7806,33 @@
         </w:numPr>
         <w:spacing w:line="360" w:lineRule="auto"/>
         <w:ind w:leftChars="0"/>
-        <w:jc w:val="center"/>
+        <w:jc w:val="left"/>
         <w:rPr>
           <w:rFonts w:hint="default"/>
           <w:b w:val="0"/>
           <w:bCs/>
-          <w:sz w:val="28"/>
-          <w:szCs w:val="28"/>
-          <w:lang w:val="en-US"/>
-        </w:rPr>
-      </w:pPr>
-      <w:bookmarkStart w:id="44" w:name="_Toc19014044"/>
-      <w:bookmarkStart w:id="45" w:name="_Toc18699738"/>
-      <w:bookmarkStart w:id="46" w:name="_Toc13757_WPSOffice_Level1"/>
+          <w:sz w:val="24"/>
+          <w:szCs w:val="24"/>
+          <w:lang w:val="en-US"/>
+        </w:rPr>
+      </w:pPr>
+      <w:bookmarkStart w:id="44" w:name="_Toc13757_WPSOffice_Level1"/>
+      <w:bookmarkStart w:id="45" w:name="_Toc19014044"/>
+      <w:bookmarkStart w:id="46" w:name="_Toc18699738"/>
       <w:bookmarkStart w:id="47" w:name="_Toc19012548"/>
       <w:r>
         <w:rPr>
           <w:rFonts w:hint="default"/>
-          <w:sz w:val="28"/>
-          <w:szCs w:val="28"/>
+          <w:sz w:val="24"/>
+          <w:szCs w:val="24"/>
           <w:lang w:val="en-US"/>
         </w:rPr>
         <w:t xml:space="preserve">1.2 </w:t>
       </w:r>
       <w:r>
         <w:rPr>
-          <w:sz w:val="28"/>
-          <w:szCs w:val="28"/>
+          <w:sz w:val="24"/>
+          <w:szCs w:val="24"/>
         </w:rPr>
         <w:t>Motivation</w:t>
       </w:r>
@@ -7740,40 +7961,6 @@
         </w:rPr>
         <w:t>.</w:t>
       </w:r>
-    </w:p>
-    <w:p>
-      <w:pPr>
-        <w:numPr>
-          <w:ilvl w:val="0"/>
-          <w:numId w:val="0"/>
-        </w:numPr>
-        <w:spacing w:line="480" w:lineRule="auto"/>
-        <w:ind w:leftChars="0"/>
-        <w:jc w:val="center"/>
-        <w:rPr>
-          <w:rFonts w:hint="default" w:ascii="Times New Roman" w:hAnsi="Times New Roman" w:eastAsia="Times New Roman"/>
-          <w:b/>
-          <w:bCs/>
-          <w:color w:val="000000"/>
-          <w:sz w:val="28"/>
-          <w:szCs w:val="28"/>
-          <w:lang w:val="en-US"/>
-        </w:rPr>
-      </w:pPr>
-      <w:bookmarkStart w:id="48" w:name="_Toc12940_WPSOffice_Level1"/>
-      <w:r>
-        <w:rPr>
-          <w:rFonts w:hint="default" w:ascii="Times New Roman" w:hAnsi="Times New Roman" w:eastAsia="Times New Roman"/>
-          <w:b/>
-          <w:bCs/>
-          <w:color w:val="000000"/>
-          <w:sz w:val="28"/>
-          <w:szCs w:val="28"/>
-          <w:lang w:val="en-US"/>
-        </w:rPr>
-        <w:t>1.3 Problem statement</w:t>
-      </w:r>
-      <w:bookmarkEnd w:id="48"/>
     </w:p>
     <w:p>
       <w:pPr>
@@ -7786,20 +7973,28 @@
         <w:jc w:val="left"/>
         <w:rPr>
           <w:rFonts w:hint="default" w:ascii="Times New Roman" w:hAnsi="Times New Roman" w:eastAsia="Times New Roman"/>
+          <w:b/>
+          <w:bCs/>
           <w:color w:val="000000"/>
           <w:sz w:val="24"/>
           <w:szCs w:val="24"/>
-        </w:rPr>
-      </w:pPr>
+          <w:lang w:val="en-US"/>
+        </w:rPr>
+      </w:pPr>
+      <w:bookmarkStart w:id="48" w:name="_Toc12940_WPSOffice_Level1"/>
       <w:r>
         <w:rPr>
           <w:rFonts w:hint="default" w:ascii="Times New Roman" w:hAnsi="Times New Roman" w:eastAsia="Times New Roman"/>
+          <w:b/>
+          <w:bCs/>
           <w:color w:val="000000"/>
           <w:sz w:val="24"/>
           <w:szCs w:val="24"/>
-        </w:rPr>
-        <w:t xml:space="preserve">The problem is that, to use the existing solutions, users need to buy expensive electronics which often include single use lights and socket adapters with built in wireless connectivity which needs to be thrown out after it fuses or breaks down . </w:t>
-      </w:r>
+          <w:lang w:val="en-US"/>
+        </w:rPr>
+        <w:t>1.3 Problem statement</w:t>
+      </w:r>
+      <w:bookmarkEnd w:id="48"/>
     </w:p>
     <w:p>
       <w:pPr>
@@ -7812,6 +8007,32 @@
         <w:jc w:val="left"/>
         <w:rPr>
           <w:rFonts w:hint="default" w:ascii="Times New Roman" w:hAnsi="Times New Roman" w:eastAsia="Times New Roman"/>
+          <w:color w:val="000000"/>
+          <w:sz w:val="24"/>
+          <w:szCs w:val="24"/>
+        </w:rPr>
+      </w:pPr>
+      <w:r>
+        <w:rPr>
+          <w:rFonts w:hint="default" w:ascii="Times New Roman" w:hAnsi="Times New Roman" w:eastAsia="Times New Roman"/>
+          <w:color w:val="000000"/>
+          <w:sz w:val="24"/>
+          <w:szCs w:val="24"/>
+        </w:rPr>
+        <w:t xml:space="preserve">The problem is that, to use the existing solutions, users need to buy expensive electronics which often include single use lights and socket adapters with built in wireless connectivity which needs to be thrown out after it fuses or breaks down . </w:t>
+      </w:r>
+    </w:p>
+    <w:p>
+      <w:pPr>
+        <w:numPr>
+          <w:ilvl w:val="0"/>
+          <w:numId w:val="0"/>
+        </w:numPr>
+        <w:spacing w:line="480" w:lineRule="auto"/>
+        <w:ind w:leftChars="0"/>
+        <w:jc w:val="left"/>
+        <w:rPr>
+          <w:rFonts w:hint="default" w:ascii="Times New Roman" w:hAnsi="Times New Roman" w:eastAsia="Times New Roman"/>
           <w:sz w:val="24"/>
           <w:szCs w:val="24"/>
           <w:lang w:val="en-US"/>
@@ -7855,18 +8076,18 @@
         </w:numPr>
         <w:spacing w:line="360" w:lineRule="auto"/>
         <w:ind w:leftChars="0"/>
-        <w:jc w:val="center"/>
-        <w:rPr>
-          <w:sz w:val="28"/>
-          <w:szCs w:val="28"/>
+        <w:jc w:val="left"/>
+        <w:rPr>
+          <w:sz w:val="24"/>
+          <w:szCs w:val="24"/>
         </w:rPr>
       </w:pPr>
       <w:bookmarkStart w:id="49" w:name="_Toc11083_WPSOffice_Level1"/>
       <w:r>
         <w:rPr>
           <w:rFonts w:hint="default"/>
-          <w:sz w:val="28"/>
-          <w:szCs w:val="28"/>
+          <w:sz w:val="24"/>
+          <w:szCs w:val="24"/>
           <w:lang w:val="en-US"/>
         </w:rPr>
         <w:t>1.4 Aims and Objectives</w:t>
@@ -7923,6 +8144,178 @@
         </w:rPr>
         <w:t xml:space="preserve"> </w:t>
       </w:r>
+    </w:p>
+    <w:p>
+      <w:pPr>
+        <w:pStyle w:val="21"/>
+        <w:numPr>
+          <w:ilvl w:val="0"/>
+          <w:numId w:val="0"/>
+        </w:numPr>
+        <w:spacing w:line="480" w:lineRule="auto"/>
+        <w:jc w:val="left"/>
+        <w:rPr>
+          <w:rFonts w:hint="default" w:ascii="Times New Roman" w:hAnsi="Times New Roman" w:eastAsia="Times New Roman"/>
+          <w:b/>
+          <w:bCs/>
+          <w:color w:val="000000"/>
+          <w:sz w:val="28"/>
+          <w:szCs w:val="28"/>
+          <w:lang w:val="en-US"/>
+        </w:rPr>
+      </w:pPr>
+      <w:bookmarkStart w:id="50" w:name="_Toc8441_WPSOffice_Level1"/>
+      <w:r>
+        <w:rPr>
+          <w:rFonts w:hint="default" w:ascii="Times New Roman" w:hAnsi="Times New Roman" w:eastAsia="Times New Roman"/>
+          <w:b/>
+          <w:bCs/>
+          <w:color w:val="000000"/>
+          <w:sz w:val="28"/>
+          <w:szCs w:val="28"/>
+          <w:lang w:val="en-US"/>
+        </w:rPr>
+        <w:t>1.5 Project organization</w:t>
+      </w:r>
+      <w:bookmarkEnd w:id="50"/>
+    </w:p>
+    <w:p>
+      <w:pPr>
+        <w:pStyle w:val="21"/>
+        <w:numPr>
+          <w:ilvl w:val="0"/>
+          <w:numId w:val="0"/>
+        </w:numPr>
+        <w:spacing w:line="480" w:lineRule="auto"/>
+        <w:jc w:val="both"/>
+        <w:rPr>
+          <w:rFonts w:hint="default" w:ascii="Times New Roman" w:hAnsi="Times New Roman" w:eastAsia="Times New Roman"/>
+          <w:color w:val="000000"/>
+          <w:sz w:val="24"/>
+          <w:szCs w:val="24"/>
+        </w:rPr>
+      </w:pPr>
+      <w:r>
+        <w:rPr>
+          <w:rFonts w:hint="default" w:ascii="Times New Roman" w:hAnsi="Times New Roman" w:eastAsia="Times New Roman"/>
+          <w:color w:val="000000"/>
+          <w:sz w:val="24"/>
+          <w:szCs w:val="24"/>
+        </w:rPr>
+        <w:t>Th</w:t>
+      </w:r>
+      <w:r>
+        <w:rPr>
+          <w:rFonts w:hint="default" w:ascii="Times New Roman" w:hAnsi="Times New Roman" w:eastAsia="Times New Roman"/>
+          <w:color w:val="000000"/>
+          <w:sz w:val="24"/>
+          <w:szCs w:val="24"/>
+          <w:lang w:val="en-US"/>
+        </w:rPr>
+        <w:t>is</w:t>
+      </w:r>
+      <w:r>
+        <w:rPr>
+          <w:rFonts w:hint="default" w:ascii="Times New Roman" w:hAnsi="Times New Roman" w:eastAsia="Times New Roman"/>
+          <w:color w:val="000000"/>
+          <w:sz w:val="24"/>
+          <w:szCs w:val="24"/>
+        </w:rPr>
+        <w:t xml:space="preserve"> </w:t>
+      </w:r>
+      <w:r>
+        <w:rPr>
+          <w:rFonts w:hint="default" w:ascii="Times New Roman" w:hAnsi="Times New Roman" w:eastAsia="Times New Roman"/>
+          <w:color w:val="000000"/>
+          <w:sz w:val="24"/>
+          <w:szCs w:val="24"/>
+          <w:lang w:val="en-US"/>
+        </w:rPr>
+        <w:t>report</w:t>
+      </w:r>
+      <w:r>
+        <w:rPr>
+          <w:rFonts w:hint="default" w:ascii="Times New Roman" w:hAnsi="Times New Roman" w:eastAsia="Times New Roman"/>
+          <w:color w:val="000000"/>
+          <w:sz w:val="24"/>
+          <w:szCs w:val="24"/>
+        </w:rPr>
+        <w:t xml:space="preserve"> follows a very common organization pattern. The first part starts with the introduction of the project. The second part describes over related work in the same field. The system model has been described in the third part containing description of different components of the system. The fourth part describes the system in action or the system implementation including the implementation and features of Android application, </w:t>
+      </w:r>
+      <w:r>
+        <w:rPr>
+          <w:rFonts w:hint="default" w:ascii="Times New Roman" w:hAnsi="Times New Roman" w:eastAsia="Times New Roman"/>
+          <w:color w:val="000000"/>
+          <w:sz w:val="24"/>
+          <w:szCs w:val="24"/>
+          <w:lang w:val="en-US"/>
+        </w:rPr>
+        <w:t>arduino uno</w:t>
+      </w:r>
+      <w:r>
+        <w:rPr>
+          <w:rFonts w:hint="default" w:ascii="Times New Roman" w:hAnsi="Times New Roman" w:eastAsia="Times New Roman"/>
+          <w:color w:val="000000"/>
+          <w:sz w:val="24"/>
+          <w:szCs w:val="24"/>
+        </w:rPr>
+        <w:t xml:space="preserve"> and Firebase web service. The technical and non-technical limitations are described in in the fifth part. Th</w:t>
+      </w:r>
+      <w:r>
+        <w:rPr>
+          <w:rFonts w:hint="default" w:ascii="Times New Roman" w:hAnsi="Times New Roman" w:eastAsia="Times New Roman"/>
+          <w:color w:val="000000"/>
+          <w:sz w:val="24"/>
+          <w:szCs w:val="24"/>
+          <w:lang w:val="en-US"/>
+        </w:rPr>
+        <w:t>is</w:t>
+      </w:r>
+      <w:r>
+        <w:rPr>
+          <w:rFonts w:hint="default" w:ascii="Times New Roman" w:hAnsi="Times New Roman" w:eastAsia="Times New Roman"/>
+          <w:color w:val="000000"/>
+          <w:sz w:val="24"/>
+          <w:szCs w:val="24"/>
+        </w:rPr>
+        <w:t xml:space="preserve"> </w:t>
+      </w:r>
+      <w:r>
+        <w:rPr>
+          <w:rFonts w:hint="default" w:ascii="Times New Roman" w:hAnsi="Times New Roman" w:eastAsia="Times New Roman"/>
+          <w:color w:val="000000"/>
+          <w:sz w:val="24"/>
+          <w:szCs w:val="24"/>
+          <w:lang w:val="en-US"/>
+        </w:rPr>
+        <w:t>report</w:t>
+      </w:r>
+      <w:r>
+        <w:rPr>
+          <w:rFonts w:hint="default" w:ascii="Times New Roman" w:hAnsi="Times New Roman" w:eastAsia="Times New Roman"/>
+          <w:color w:val="000000"/>
+          <w:sz w:val="24"/>
+          <w:szCs w:val="24"/>
+        </w:rPr>
+        <w:t xml:space="preserve">concludes with hints of future expansion ideas and pathways and lastly, a short conclusion. Additional system diagrams, illustrations and code samples are added as appendix. </w:t>
+      </w:r>
+    </w:p>
+    <w:p>
+      <w:pPr>
+        <w:pStyle w:val="21"/>
+        <w:numPr>
+          <w:ilvl w:val="0"/>
+          <w:numId w:val="0"/>
+        </w:numPr>
+        <w:spacing w:line="480" w:lineRule="auto"/>
+        <w:jc w:val="both"/>
+        <w:rPr>
+          <w:rFonts w:hint="default" w:ascii="Times New Roman" w:hAnsi="Times New Roman" w:eastAsia="Times New Roman"/>
+          <w:color w:val="000000"/>
+          <w:sz w:val="23"/>
+          <w:lang w:val="en-US"/>
+        </w:rPr>
+      </w:pPr>
     </w:p>
     <w:p>
       <w:pPr>
@@ -7938,376 +8331,25 @@
           <w:b/>
           <w:bCs/>
           <w:color w:val="000000"/>
-          <w:sz w:val="28"/>
-          <w:szCs w:val="28"/>
-          <w:lang w:val="en-US"/>
-        </w:rPr>
-      </w:pPr>
-      <w:bookmarkStart w:id="50" w:name="_Toc8441_WPSOffice_Level1"/>
+          <w:sz w:val="24"/>
+          <w:szCs w:val="24"/>
+          <w:lang w:val="en-US"/>
+        </w:rPr>
+      </w:pPr>
+      <w:bookmarkStart w:id="51" w:name="_Toc22496_WPSOffice_Level1"/>
       <w:r>
         <w:rPr>
           <w:rFonts w:hint="default" w:ascii="Times New Roman" w:hAnsi="Times New Roman" w:eastAsia="Times New Roman"/>
           <w:b/>
           <w:bCs/>
           <w:color w:val="000000"/>
-          <w:sz w:val="28"/>
-          <w:szCs w:val="28"/>
-          <w:lang w:val="en-US"/>
-        </w:rPr>
-        <w:t>1.5 Project organization</w:t>
-      </w:r>
-      <w:bookmarkEnd w:id="50"/>
-    </w:p>
-    <w:p>
-      <w:pPr>
-        <w:pStyle w:val="21"/>
-        <w:numPr>
-          <w:ilvl w:val="0"/>
-          <w:numId w:val="0"/>
-        </w:numPr>
-        <w:spacing w:line="480" w:lineRule="auto"/>
-        <w:jc w:val="both"/>
-        <w:rPr>
-          <w:rFonts w:hint="default" w:ascii="Times New Roman" w:hAnsi="Times New Roman" w:eastAsia="Times New Roman"/>
-          <w:color w:val="000000"/>
-          <w:sz w:val="24"/>
-          <w:szCs w:val="24"/>
-        </w:rPr>
-      </w:pPr>
-      <w:r>
-        <w:rPr>
-          <w:rFonts w:hint="default" w:ascii="Times New Roman" w:hAnsi="Times New Roman" w:eastAsia="Times New Roman"/>
-          <w:color w:val="000000"/>
-          <w:sz w:val="24"/>
-          <w:szCs w:val="24"/>
-        </w:rPr>
-        <w:t xml:space="preserve">The paper follows a very common organization pattern. The first part starts with the introduction of the project. The second part describes over related work in the same field. The system model has been described in the third part containing description of different components of the system. The fourth part describes the system in action or the system implementation including the implementation and features of Android application, </w:t>
-      </w:r>
-      <w:r>
-        <w:rPr>
-          <w:rFonts w:hint="default" w:ascii="Times New Roman" w:hAnsi="Times New Roman" w:eastAsia="Times New Roman"/>
-          <w:color w:val="000000"/>
-          <w:sz w:val="24"/>
-          <w:szCs w:val="24"/>
-          <w:lang w:val="en-US"/>
-        </w:rPr>
-        <w:t>arduino uno</w:t>
-      </w:r>
-      <w:r>
-        <w:rPr>
-          <w:rFonts w:hint="default" w:ascii="Times New Roman" w:hAnsi="Times New Roman" w:eastAsia="Times New Roman"/>
-          <w:color w:val="000000"/>
-          <w:sz w:val="24"/>
-          <w:szCs w:val="24"/>
-        </w:rPr>
-        <w:t xml:space="preserve"> and Firebase web service. The technical and non-technical limitations are described in in the fifth part. The paper concludes with hints of future expansion ideas and pathways and lastly, a short conclusion. Additional system diagrams, illustrations and code samples are added as appendix. </w:t>
-      </w:r>
-    </w:p>
-    <w:p>
-      <w:pPr>
-        <w:pStyle w:val="21"/>
-        <w:numPr>
-          <w:ilvl w:val="0"/>
-          <w:numId w:val="0"/>
-        </w:numPr>
-        <w:spacing w:line="480" w:lineRule="auto"/>
-        <w:jc w:val="both"/>
-        <w:rPr>
-          <w:rFonts w:hint="default" w:ascii="Times New Roman" w:hAnsi="Times New Roman" w:eastAsia="Times New Roman"/>
-          <w:color w:val="000000"/>
-          <w:sz w:val="23"/>
-          <w:lang w:val="en-US"/>
-        </w:rPr>
-      </w:pPr>
-    </w:p>
-    <w:p>
-      <w:pPr>
-        <w:pStyle w:val="21"/>
-        <w:numPr>
-          <w:ilvl w:val="0"/>
-          <w:numId w:val="0"/>
-        </w:numPr>
-        <w:spacing w:line="480" w:lineRule="auto"/>
-        <w:jc w:val="both"/>
-        <w:rPr>
-          <w:rFonts w:hint="default" w:ascii="Times New Roman" w:hAnsi="Times New Roman" w:eastAsia="Times New Roman"/>
-          <w:color w:val="000000"/>
-          <w:sz w:val="23"/>
-          <w:lang w:val="en-US"/>
-        </w:rPr>
-      </w:pPr>
-    </w:p>
-    <w:p>
-      <w:pPr>
-        <w:pStyle w:val="21"/>
-        <w:numPr>
-          <w:ilvl w:val="0"/>
-          <w:numId w:val="0"/>
-        </w:numPr>
-        <w:spacing w:line="480" w:lineRule="auto"/>
-        <w:jc w:val="both"/>
-        <w:rPr>
-          <w:rFonts w:hint="default" w:ascii="Times New Roman" w:hAnsi="Times New Roman" w:eastAsia="Times New Roman"/>
-          <w:color w:val="000000"/>
-          <w:sz w:val="23"/>
-          <w:lang w:val="en-US"/>
-        </w:rPr>
-      </w:pPr>
-    </w:p>
-    <w:p>
-      <w:pPr>
-        <w:pStyle w:val="21"/>
-        <w:numPr>
-          <w:ilvl w:val="0"/>
-          <w:numId w:val="0"/>
-        </w:numPr>
-        <w:spacing w:line="480" w:lineRule="auto"/>
-        <w:jc w:val="both"/>
-        <w:rPr>
-          <w:rFonts w:hint="default" w:ascii="Times New Roman" w:hAnsi="Times New Roman" w:eastAsia="Times New Roman"/>
-          <w:color w:val="000000"/>
-          <w:sz w:val="23"/>
-          <w:lang w:val="en-US"/>
-        </w:rPr>
-      </w:pPr>
-    </w:p>
-    <w:p>
-      <w:pPr>
-        <w:pStyle w:val="21"/>
-        <w:numPr>
-          <w:ilvl w:val="0"/>
-          <w:numId w:val="0"/>
-        </w:numPr>
-        <w:spacing w:line="480" w:lineRule="auto"/>
-        <w:jc w:val="both"/>
-        <w:rPr>
-          <w:rFonts w:hint="default" w:ascii="Times New Roman" w:hAnsi="Times New Roman" w:eastAsia="Times New Roman"/>
-          <w:color w:val="000000"/>
-          <w:sz w:val="23"/>
-          <w:lang w:val="en-US"/>
-        </w:rPr>
-      </w:pPr>
-    </w:p>
-    <w:p>
-      <w:pPr>
-        <w:pStyle w:val="21"/>
-        <w:numPr>
-          <w:ilvl w:val="0"/>
-          <w:numId w:val="0"/>
-        </w:numPr>
-        <w:spacing w:line="480" w:lineRule="auto"/>
-        <w:jc w:val="both"/>
-        <w:rPr>
-          <w:rFonts w:hint="default" w:ascii="Times New Roman" w:hAnsi="Times New Roman" w:eastAsia="Times New Roman"/>
-          <w:color w:val="000000"/>
-          <w:sz w:val="23"/>
-          <w:lang w:val="en-US"/>
-        </w:rPr>
-      </w:pPr>
-    </w:p>
-    <w:p>
-      <w:pPr>
-        <w:pStyle w:val="21"/>
-        <w:numPr>
-          <w:ilvl w:val="0"/>
-          <w:numId w:val="0"/>
-        </w:numPr>
-        <w:spacing w:line="480" w:lineRule="auto"/>
-        <w:jc w:val="both"/>
-        <w:rPr>
-          <w:rFonts w:hint="default" w:ascii="Times New Roman" w:hAnsi="Times New Roman" w:eastAsia="Times New Roman"/>
-          <w:color w:val="000000"/>
-          <w:sz w:val="23"/>
-          <w:lang w:val="en-US"/>
-        </w:rPr>
-      </w:pPr>
-    </w:p>
-    <w:p>
-      <w:pPr>
-        <w:pStyle w:val="21"/>
-        <w:numPr>
-          <w:ilvl w:val="0"/>
-          <w:numId w:val="0"/>
-        </w:numPr>
-        <w:spacing w:line="480" w:lineRule="auto"/>
-        <w:jc w:val="both"/>
-        <w:rPr>
-          <w:rFonts w:hint="default" w:ascii="Times New Roman" w:hAnsi="Times New Roman" w:eastAsia="Times New Roman"/>
-          <w:color w:val="000000"/>
-          <w:sz w:val="23"/>
-          <w:lang w:val="en-US"/>
-        </w:rPr>
-      </w:pPr>
-    </w:p>
-    <w:p>
-      <w:pPr>
-        <w:pStyle w:val="21"/>
-        <w:numPr>
-          <w:ilvl w:val="0"/>
-          <w:numId w:val="0"/>
-        </w:numPr>
-        <w:spacing w:line="480" w:lineRule="auto"/>
-        <w:jc w:val="both"/>
-        <w:rPr>
-          <w:rFonts w:hint="default" w:ascii="Times New Roman" w:hAnsi="Times New Roman" w:eastAsia="Times New Roman"/>
-          <w:color w:val="000000"/>
-          <w:sz w:val="23"/>
-          <w:lang w:val="en-US"/>
-        </w:rPr>
-      </w:pPr>
-    </w:p>
-    <w:p>
-      <w:pPr>
-        <w:pStyle w:val="21"/>
-        <w:numPr>
-          <w:ilvl w:val="0"/>
-          <w:numId w:val="0"/>
-        </w:numPr>
-        <w:spacing w:line="480" w:lineRule="auto"/>
-        <w:jc w:val="both"/>
-        <w:rPr>
-          <w:rFonts w:hint="default" w:ascii="Times New Roman" w:hAnsi="Times New Roman" w:eastAsia="Times New Roman"/>
-          <w:color w:val="000000"/>
-          <w:sz w:val="23"/>
-          <w:lang w:val="en-US"/>
-        </w:rPr>
-      </w:pPr>
-    </w:p>
-    <w:p>
-      <w:pPr>
-        <w:pStyle w:val="21"/>
-        <w:numPr>
-          <w:ilvl w:val="0"/>
-          <w:numId w:val="0"/>
-        </w:numPr>
-        <w:spacing w:line="480" w:lineRule="auto"/>
-        <w:jc w:val="both"/>
-        <w:rPr>
-          <w:rFonts w:hint="default" w:ascii="Times New Roman" w:hAnsi="Times New Roman" w:eastAsia="Times New Roman"/>
-          <w:color w:val="000000"/>
-          <w:sz w:val="23"/>
-          <w:lang w:val="en-US"/>
-        </w:rPr>
-      </w:pPr>
-    </w:p>
-    <w:p>
-      <w:pPr>
-        <w:pStyle w:val="21"/>
-        <w:numPr>
-          <w:ilvl w:val="0"/>
-          <w:numId w:val="0"/>
-        </w:numPr>
-        <w:spacing w:line="480" w:lineRule="auto"/>
-        <w:jc w:val="both"/>
-        <w:rPr>
-          <w:rFonts w:hint="default" w:ascii="Times New Roman" w:hAnsi="Times New Roman" w:eastAsia="Times New Roman"/>
-          <w:color w:val="000000"/>
-          <w:sz w:val="23"/>
-          <w:lang w:val="en-US"/>
-        </w:rPr>
-      </w:pPr>
-    </w:p>
-    <w:p>
-      <w:pPr>
-        <w:pStyle w:val="21"/>
-        <w:numPr>
-          <w:ilvl w:val="0"/>
-          <w:numId w:val="0"/>
-        </w:numPr>
-        <w:spacing w:line="480" w:lineRule="auto"/>
-        <w:jc w:val="both"/>
-        <w:rPr>
-          <w:rFonts w:hint="default" w:ascii="Times New Roman" w:hAnsi="Times New Roman" w:eastAsia="Times New Roman"/>
-          <w:color w:val="000000"/>
-          <w:sz w:val="23"/>
-          <w:lang w:val="en-US"/>
-        </w:rPr>
-      </w:pPr>
-    </w:p>
-    <w:p>
-      <w:pPr>
-        <w:pStyle w:val="21"/>
-        <w:numPr>
-          <w:ilvl w:val="0"/>
-          <w:numId w:val="0"/>
-        </w:numPr>
-        <w:spacing w:line="480" w:lineRule="auto"/>
-        <w:jc w:val="both"/>
-        <w:rPr>
-          <w:rFonts w:hint="default" w:ascii="Times New Roman" w:hAnsi="Times New Roman" w:eastAsia="Times New Roman"/>
-          <w:color w:val="000000"/>
-          <w:sz w:val="23"/>
-          <w:lang w:val="en-US"/>
-        </w:rPr>
-      </w:pPr>
-    </w:p>
-    <w:p>
-      <w:pPr>
-        <w:pStyle w:val="21"/>
-        <w:numPr>
-          <w:ilvl w:val="0"/>
-          <w:numId w:val="0"/>
-        </w:numPr>
-        <w:spacing w:line="480" w:lineRule="auto"/>
-        <w:jc w:val="both"/>
-        <w:rPr>
-          <w:rFonts w:hint="default" w:ascii="Times New Roman" w:hAnsi="Times New Roman" w:eastAsia="Times New Roman"/>
-          <w:color w:val="000000"/>
-          <w:sz w:val="23"/>
-          <w:lang w:val="en-US"/>
-        </w:rPr>
-      </w:pPr>
-    </w:p>
-    <w:p>
-      <w:pPr>
-        <w:pStyle w:val="21"/>
-        <w:numPr>
-          <w:ilvl w:val="0"/>
-          <w:numId w:val="0"/>
-        </w:numPr>
-        <w:spacing w:line="480" w:lineRule="auto"/>
-        <w:jc w:val="both"/>
-        <w:rPr>
-          <w:rFonts w:hint="default" w:ascii="Times New Roman" w:hAnsi="Times New Roman" w:eastAsia="Times New Roman"/>
-          <w:color w:val="000000"/>
-          <w:sz w:val="23"/>
-          <w:lang w:val="en-US"/>
-        </w:rPr>
-      </w:pPr>
-    </w:p>
-    <w:p>
-      <w:pPr>
-        <w:pStyle w:val="21"/>
-        <w:numPr>
-          <w:ilvl w:val="0"/>
-          <w:numId w:val="0"/>
-        </w:numPr>
-        <w:spacing w:line="480" w:lineRule="auto"/>
-        <w:jc w:val="both"/>
-        <w:rPr>
-          <w:rFonts w:hint="default" w:ascii="Times New Roman" w:hAnsi="Times New Roman" w:eastAsia="Times New Roman"/>
-          <w:color w:val="000000"/>
-          <w:sz w:val="23"/>
-          <w:lang w:val="en-US"/>
-        </w:rPr>
-      </w:pPr>
-    </w:p>
-    <w:p>
-      <w:pPr>
-        <w:pStyle w:val="21"/>
-        <w:numPr>
-          <w:ilvl w:val="0"/>
-          <w:numId w:val="0"/>
-        </w:numPr>
-        <w:spacing w:line="480" w:lineRule="auto"/>
-        <w:jc w:val="both"/>
-        <w:rPr>
-          <w:rFonts w:hint="default" w:ascii="Times New Roman" w:hAnsi="Times New Roman" w:eastAsia="Times New Roman"/>
-          <w:color w:val="000000"/>
-          <w:sz w:val="23"/>
-          <w:lang w:val="en-US"/>
-        </w:rPr>
-      </w:pPr>
+          <w:sz w:val="24"/>
+          <w:szCs w:val="24"/>
+          <w:lang w:val="en-US"/>
+        </w:rPr>
+        <w:t>CHAPTER TWO</w:t>
+      </w:r>
+      <w:bookmarkEnd w:id="51"/>
     </w:p>
     <w:p>
       <w:pPr>
@@ -8328,49 +8370,15 @@
           <w:lang w:val="en-US"/>
         </w:rPr>
       </w:pPr>
-      <w:bookmarkStart w:id="51" w:name="_Toc22496_WPSOffice_Level1"/>
+      <w:bookmarkStart w:id="52" w:name="_Toc1093_WPSOffice_Level1"/>
       <w:r>
         <w:rPr>
           <w:rFonts w:hint="default" w:ascii="Times New Roman" w:hAnsi="Times New Roman" w:eastAsia="Times New Roman"/>
           <w:b/>
           <w:bCs/>
           <w:color w:val="000000"/>
-          <w:sz w:val="28"/>
-          <w:szCs w:val="28"/>
-          <w:lang w:val="en-US"/>
-        </w:rPr>
-        <w:t>CHAPTER TWO</w:t>
-      </w:r>
-      <w:bookmarkEnd w:id="51"/>
-    </w:p>
-    <w:p>
-      <w:pPr>
-        <w:pStyle w:val="21"/>
-        <w:numPr>
-          <w:ilvl w:val="0"/>
-          <w:numId w:val="0"/>
-        </w:numPr>
-        <w:spacing w:line="480" w:lineRule="auto"/>
-        <w:jc w:val="center"/>
-        <w:rPr>
-          <w:rFonts w:hint="default" w:ascii="Times New Roman" w:hAnsi="Times New Roman" w:eastAsia="Times New Roman"/>
-          <w:b/>
-          <w:bCs/>
-          <w:color w:val="000000"/>
-          <w:sz w:val="28"/>
-          <w:szCs w:val="28"/>
-          <w:lang w:val="en-US"/>
-        </w:rPr>
-      </w:pPr>
-      <w:bookmarkStart w:id="52" w:name="_Toc1093_WPSOffice_Level1"/>
-      <w:r>
-        <w:rPr>
-          <w:rFonts w:hint="default" w:ascii="Times New Roman" w:hAnsi="Times New Roman" w:eastAsia="Times New Roman"/>
-          <w:b/>
-          <w:bCs/>
-          <w:color w:val="000000"/>
-          <w:sz w:val="28"/>
-          <w:szCs w:val="28"/>
+          <w:sz w:val="24"/>
+          <w:szCs w:val="24"/>
           <w:lang w:val="en-US"/>
         </w:rPr>
         <w:t>LITERATURE REVIEW</w:t>
@@ -8381,20 +8389,20 @@
       <w:pPr>
         <w:pStyle w:val="12"/>
         <w:spacing w:line="360" w:lineRule="auto"/>
-        <w:jc w:val="center"/>
-        <w:rPr>
-          <w:sz w:val="28"/>
-          <w:szCs w:val="28"/>
-        </w:rPr>
-      </w:pPr>
-      <w:bookmarkStart w:id="53" w:name="_Toc19014051"/>
+        <w:jc w:val="left"/>
+        <w:rPr>
+          <w:sz w:val="24"/>
+          <w:szCs w:val="24"/>
+        </w:rPr>
+      </w:pPr>
+      <w:bookmarkStart w:id="53" w:name="_Toc18699743"/>
       <w:bookmarkStart w:id="54" w:name="_Toc19012553"/>
-      <w:bookmarkStart w:id="55" w:name="_Toc18699743"/>
-      <w:bookmarkStart w:id="56" w:name="_Toc244_WPSOffice_Level1"/>
-      <w:r>
-        <w:rPr>
-          <w:sz w:val="28"/>
-          <w:szCs w:val="28"/>
+      <w:bookmarkStart w:id="55" w:name="_Toc244_WPSOffice_Level1"/>
+      <w:bookmarkStart w:id="56" w:name="_Toc19014051"/>
+      <w:r>
+        <w:rPr>
+          <w:sz w:val="24"/>
+          <w:szCs w:val="24"/>
         </w:rPr>
         <w:t>2.1 Introduction</w:t>
       </w:r>
@@ -8505,13 +8513,13 @@
       <w:pPr>
         <w:pStyle w:val="3"/>
         <w:spacing w:after="0" w:line="240" w:lineRule="auto"/>
-        <w:jc w:val="center"/>
+        <w:jc w:val="left"/>
         <w:rPr>
           <w:rFonts w:hint="default" w:ascii="Times New Roman" w:hAnsi="Times New Roman" w:cs="Times New Roman"/>
           <w:b/>
           <w:bCs/>
-          <w:sz w:val="28"/>
-          <w:szCs w:val="28"/>
+          <w:sz w:val="24"/>
+          <w:szCs w:val="24"/>
           <w:lang w:val="en-US"/>
         </w:rPr>
       </w:pPr>
@@ -8521,8 +8529,8 @@
           <w:rFonts w:hint="default" w:ascii="Times New Roman" w:hAnsi="Times New Roman" w:cs="Times New Roman"/>
           <w:b/>
           <w:bCs/>
-          <w:sz w:val="28"/>
-          <w:szCs w:val="28"/>
+          <w:sz w:val="24"/>
+          <w:szCs w:val="24"/>
           <w:lang w:val="en-US"/>
         </w:rPr>
         <w:t>2.2 Home automation</w:t>
@@ -8574,7 +8582,7 @@
       <w:pPr>
         <w:pStyle w:val="5"/>
         <w:spacing w:line="360" w:lineRule="auto"/>
-        <w:jc w:val="center"/>
+        <w:jc w:val="left"/>
         <w:rPr>
           <w:rFonts w:hint="default"/>
           <w:sz w:val="24"/>
@@ -10137,16 +10145,16 @@
       <w:pPr>
         <w:pStyle w:val="5"/>
         <w:spacing w:line="360" w:lineRule="auto"/>
-        <w:jc w:val="center"/>
-        <w:rPr>
-          <w:sz w:val="28"/>
-          <w:szCs w:val="28"/>
-        </w:rPr>
-      </w:pPr>
-      <w:r>
-        <w:rPr>
-          <w:sz w:val="28"/>
-          <w:szCs w:val="28"/>
+        <w:jc w:val="left"/>
+        <w:rPr>
+          <w:sz w:val="24"/>
+          <w:szCs w:val="24"/>
+        </w:rPr>
+      </w:pPr>
+      <w:r>
+        <w:rPr>
+          <w:sz w:val="24"/>
+          <w:szCs w:val="24"/>
         </w:rPr>
         <w:t>2.3.2 Android Framework</w:t>
       </w:r>
@@ -10176,13 +10184,13 @@
       <w:pPr>
         <w:pStyle w:val="3"/>
         <w:spacing w:after="0" w:line="480" w:lineRule="auto"/>
-        <w:jc w:val="center"/>
+        <w:jc w:val="left"/>
         <w:rPr>
           <w:rFonts w:hint="default" w:ascii="Times New Roman" w:hAnsi="Times New Roman" w:cs="Times New Roman"/>
           <w:b/>
           <w:bCs/>
-          <w:sz w:val="28"/>
-          <w:szCs w:val="28"/>
+          <w:sz w:val="24"/>
+          <w:szCs w:val="24"/>
           <w:lang w:val="en-US"/>
         </w:rPr>
       </w:pPr>
@@ -10191,8 +10199,8 @@
           <w:rFonts w:hint="default" w:ascii="Times New Roman" w:hAnsi="Times New Roman" w:cs="Times New Roman"/>
           <w:b/>
           <w:bCs/>
-          <w:sz w:val="28"/>
-          <w:szCs w:val="28"/>
+          <w:sz w:val="24"/>
+          <w:szCs w:val="24"/>
           <w:lang w:val="en-US"/>
         </w:rPr>
         <w:t>2.3.3 Dart Programming language</w:t>
@@ -11070,14 +11078,14 @@
           <w:numId w:val="0"/>
         </w:numPr>
         <w:spacing w:before="0" w:after="0" w:line="480" w:lineRule="auto"/>
-        <w:jc w:val="center"/>
+        <w:jc w:val="left"/>
         <w:rPr>
           <w:rFonts w:hint="default" w:ascii="Times New Roman" w:hAnsi="Times New Roman" w:eastAsia="SimSun" w:cs="Times New Roman"/>
           <w:b/>
           <w:bCs/>
           <w:color w:val="000000" w:themeColor="text1"/>
-          <w:sz w:val="28"/>
-          <w:szCs w:val="28"/>
+          <w:sz w:val="24"/>
+          <w:szCs w:val="24"/>
           <w:u w:val="none"/>
           <w:shd w:val="clear" w:color="auto" w:fill="auto"/>
           <w:lang w:val="en-US"/>
@@ -11094,8 +11102,8 @@
           <w:b/>
           <w:bCs/>
           <w:color w:val="000000" w:themeColor="text1"/>
-          <w:sz w:val="28"/>
-          <w:szCs w:val="28"/>
+          <w:sz w:val="24"/>
+          <w:szCs w:val="24"/>
           <w:u w:val="none"/>
           <w:shd w:val="clear" w:color="auto" w:fill="auto"/>
           <w:lang w:val="en-US"/>
@@ -11105,7 +11113,7 @@
             </w14:solidFill>
           </w14:textFill>
         </w:rPr>
-        <w:t>2.3.4  SDK</w:t>
+        <w:t>2.3.4  Software Development Kit (SDK)</w:t>
       </w:r>
     </w:p>
     <w:p>
@@ -11924,7 +11932,7 @@
         <w:widowControl/>
         <w:suppressLineNumbers w:val="0"/>
         <w:spacing w:line="480" w:lineRule="auto"/>
-        <w:jc w:val="center"/>
+        <w:jc w:val="left"/>
         <w:rPr>
           <w:rFonts w:hint="default" w:ascii="Times New Roman" w:hAnsi="Times New Roman" w:cs="Times New Roman"/>
           <w:b/>
@@ -11932,8 +11940,8 @@
           <w:i w:val="0"/>
           <w:iCs w:val="0"/>
           <w:color w:val="000000" w:themeColor="text1"/>
-          <w:sz w:val="28"/>
-          <w:szCs w:val="28"/>
+          <w:sz w:val="24"/>
+          <w:szCs w:val="24"/>
           <w:u w:val="none"/>
           <w:lang w:val="en-US"/>
           <w14:textFill>
@@ -11951,8 +11959,8 @@
           <w:i w:val="0"/>
           <w:iCs w:val="0"/>
           <w:color w:val="000000" w:themeColor="text1"/>
-          <w:sz w:val="28"/>
-          <w:szCs w:val="28"/>
+          <w:sz w:val="24"/>
+          <w:szCs w:val="24"/>
           <w:u w:val="none"/>
           <w:lang w:val="en-US"/>
           <w14:textFill>
@@ -12799,14 +12807,14 @@
           <w:numId w:val="0"/>
         </w:numPr>
         <w:spacing w:after="0" w:line="480" w:lineRule="auto"/>
-        <w:jc w:val="center"/>
+        <w:jc w:val="left"/>
         <w:rPr>
           <w:rFonts w:hint="default" w:ascii="Times New Roman" w:hAnsi="Times New Roman" w:eastAsia="SimSun" w:cs="Times New Roman"/>
           <w:b/>
           <w:bCs/>
           <w:color w:val="000000" w:themeColor="text1"/>
-          <w:sz w:val="28"/>
-          <w:szCs w:val="28"/>
+          <w:sz w:val="24"/>
+          <w:szCs w:val="24"/>
           <w:u w:val="none"/>
           <w:lang w:val="en-US"/>
           <w14:textFill>
@@ -12823,8 +12831,8 @@
           <w:b/>
           <w:bCs/>
           <w:color w:val="000000" w:themeColor="text1"/>
-          <w:sz w:val="28"/>
-          <w:szCs w:val="28"/>
+          <w:sz w:val="24"/>
+          <w:szCs w:val="24"/>
           <w:u w:val="none"/>
           <w:lang w:val="en-US"/>
           <w14:textFill>
@@ -13093,20 +13101,20 @@
       <w:pPr>
         <w:pStyle w:val="12"/>
         <w:spacing w:line="360" w:lineRule="auto"/>
-        <w:jc w:val="center"/>
-        <w:rPr>
-          <w:sz w:val="28"/>
-          <w:szCs w:val="28"/>
-        </w:rPr>
-      </w:pPr>
-      <w:bookmarkStart w:id="61" w:name="_Toc19012557"/>
-      <w:bookmarkStart w:id="62" w:name="_Toc24485_WPSOffice_Level1"/>
+        <w:jc w:val="left"/>
+        <w:rPr>
+          <w:sz w:val="24"/>
+          <w:szCs w:val="24"/>
+        </w:rPr>
+      </w:pPr>
+      <w:bookmarkStart w:id="61" w:name="_Toc24485_WPSOffice_Level1"/>
+      <w:bookmarkStart w:id="62" w:name="_Toc18699747"/>
       <w:bookmarkStart w:id="63" w:name="_Toc19014059"/>
-      <w:bookmarkStart w:id="64" w:name="_Toc18699747"/>
-      <w:r>
-        <w:rPr>
-          <w:sz w:val="28"/>
-          <w:szCs w:val="28"/>
+      <w:bookmarkStart w:id="64" w:name="_Toc19012557"/>
+      <w:r>
+        <w:rPr>
+          <w:sz w:val="24"/>
+          <w:szCs w:val="24"/>
         </w:rPr>
         <w:t>2.5 Biometrics</w:t>
       </w:r>
@@ -13172,17 +13180,17 @@
       <w:pPr>
         <w:pStyle w:val="5"/>
         <w:spacing w:line="360" w:lineRule="auto"/>
-        <w:jc w:val="center"/>
-        <w:rPr>
-          <w:sz w:val="28"/>
-          <w:szCs w:val="28"/>
+        <w:jc w:val="left"/>
+        <w:rPr>
+          <w:sz w:val="24"/>
+          <w:szCs w:val="24"/>
         </w:rPr>
       </w:pPr>
       <w:bookmarkStart w:id="65" w:name="_Toc19014060"/>
       <w:r>
         <w:rPr>
-          <w:sz w:val="28"/>
-          <w:szCs w:val="28"/>
+          <w:sz w:val="24"/>
+          <w:szCs w:val="24"/>
         </w:rPr>
         <w:t>2.5.1 Authentication</w:t>
       </w:r>
@@ -13236,13 +13244,13 @@
       <w:pPr>
         <w:pStyle w:val="3"/>
         <w:spacing w:after="0" w:line="240" w:lineRule="auto"/>
-        <w:jc w:val="center"/>
+        <w:jc w:val="left"/>
         <w:rPr>
           <w:rFonts w:hint="default" w:ascii="Times New Roman" w:hAnsi="Times New Roman" w:cs="Times New Roman"/>
           <w:b/>
           <w:bCs/>
-          <w:sz w:val="28"/>
-          <w:szCs w:val="28"/>
+          <w:sz w:val="24"/>
+          <w:szCs w:val="24"/>
           <w:lang w:val="en-US"/>
         </w:rPr>
       </w:pPr>
@@ -13252,8 +13260,8 @@
           <w:rFonts w:hint="default" w:ascii="Times New Roman" w:hAnsi="Times New Roman" w:cs="Times New Roman"/>
           <w:b/>
           <w:bCs/>
-          <w:sz w:val="28"/>
-          <w:szCs w:val="28"/>
+          <w:sz w:val="24"/>
+          <w:szCs w:val="24"/>
           <w:lang w:val="en-US"/>
         </w:rPr>
         <w:t>2.6 Microcontroller</w:t>
@@ -14064,36 +14072,36 @@
       <w:pPr>
         <w:pStyle w:val="12"/>
         <w:spacing w:before="0" w:after="0" w:line="480" w:lineRule="auto"/>
-        <w:jc w:val="center"/>
-        <w:rPr>
-          <w:sz w:val="28"/>
-          <w:szCs w:val="28"/>
-        </w:rPr>
-      </w:pPr>
-      <w:bookmarkStart w:id="67" w:name="_Toc19014061"/>
-      <w:bookmarkStart w:id="68" w:name="_Toc30934_WPSOffice_Level1"/>
-      <w:bookmarkStart w:id="69" w:name="_Toc18699748"/>
-      <w:bookmarkStart w:id="70" w:name="_Toc19012558"/>
-      <w:r>
-        <w:rPr>
-          <w:sz w:val="28"/>
-          <w:szCs w:val="28"/>
+        <w:jc w:val="left"/>
+        <w:rPr>
+          <w:sz w:val="24"/>
+          <w:szCs w:val="24"/>
+        </w:rPr>
+      </w:pPr>
+      <w:bookmarkStart w:id="67" w:name="_Toc18699748"/>
+      <w:bookmarkStart w:id="68" w:name="_Toc19012558"/>
+      <w:bookmarkStart w:id="69" w:name="_Toc30934_WPSOffice_Level1"/>
+      <w:bookmarkStart w:id="70" w:name="_Toc19014061"/>
+      <w:r>
+        <w:rPr>
+          <w:sz w:val="24"/>
+          <w:szCs w:val="24"/>
         </w:rPr>
         <w:t>2.</w:t>
       </w:r>
       <w:r>
         <w:rPr>
           <w:rFonts w:hint="default"/>
-          <w:sz w:val="28"/>
-          <w:szCs w:val="28"/>
+          <w:sz w:val="24"/>
+          <w:szCs w:val="24"/>
           <w:lang w:val="en-US"/>
         </w:rPr>
         <w:t>7</w:t>
       </w:r>
       <w:r>
         <w:rPr>
-          <w:sz w:val="28"/>
-          <w:szCs w:val="28"/>
+          <w:sz w:val="24"/>
+          <w:szCs w:val="24"/>
         </w:rPr>
         <w:t xml:space="preserve"> Review of Related Work</w:t>
       </w:r>
@@ -14794,8 +14802,8 @@
           <w:rFonts w:hint="default" w:ascii="Times New Roman" w:hAnsi="Times New Roman" w:eastAsia="SimSun" w:cs="Times New Roman"/>
           <w:b/>
           <w:bCs/>
-          <w:sz w:val="28"/>
-          <w:szCs w:val="28"/>
+          <w:sz w:val="24"/>
+          <w:szCs w:val="24"/>
           <w:lang w:val="en-US"/>
         </w:rPr>
       </w:pPr>
@@ -14805,8 +14813,8 @@
           <w:rFonts w:hint="default" w:ascii="Times New Roman" w:hAnsi="Times New Roman" w:eastAsia="SimSun" w:cs="Times New Roman"/>
           <w:b/>
           <w:bCs/>
-          <w:sz w:val="28"/>
-          <w:szCs w:val="28"/>
+          <w:sz w:val="24"/>
+          <w:szCs w:val="24"/>
           <w:lang w:val="en-US"/>
         </w:rPr>
         <w:t>CHAPTER THREE</w:t>
@@ -14820,8 +14828,8 @@
         <w:jc w:val="center"/>
         <w:rPr>
           <w:rFonts w:hint="default"/>
-          <w:sz w:val="28"/>
-          <w:szCs w:val="28"/>
+          <w:sz w:val="24"/>
+          <w:szCs w:val="24"/>
           <w:lang w:val="en-US"/>
         </w:rPr>
       </w:pPr>
@@ -14832,8 +14840,8 @@
       <w:r>
         <w:rPr>
           <w:rFonts w:hint="default"/>
-          <w:sz w:val="28"/>
-          <w:szCs w:val="28"/>
+          <w:sz w:val="24"/>
+          <w:szCs w:val="24"/>
           <w:lang w:val="en-US"/>
         </w:rPr>
         <w:t>METHODOLOGY</w:t>
@@ -14844,8 +14852,8 @@
       <w:r>
         <w:rPr>
           <w:rFonts w:hint="default"/>
-          <w:sz w:val="28"/>
-          <w:szCs w:val="28"/>
+          <w:sz w:val="24"/>
+          <w:szCs w:val="24"/>
           <w:lang w:val="en-US"/>
         </w:rPr>
         <w:t xml:space="preserve"> AND MATERIALS</w:t>
@@ -14856,20 +14864,20 @@
       <w:pPr>
         <w:pStyle w:val="12"/>
         <w:spacing w:line="360" w:lineRule="auto"/>
-        <w:jc w:val="center"/>
-        <w:rPr>
-          <w:sz w:val="28"/>
-          <w:szCs w:val="28"/>
+        <w:jc w:val="left"/>
+        <w:rPr>
+          <w:sz w:val="24"/>
+          <w:szCs w:val="24"/>
         </w:rPr>
       </w:pPr>
       <w:bookmarkStart w:id="76" w:name="_Toc19014064"/>
-      <w:bookmarkStart w:id="77" w:name="_Toc19012561"/>
-      <w:bookmarkStart w:id="78" w:name="_Toc18699751"/>
-      <w:bookmarkStart w:id="79" w:name="_Toc18220_WPSOffice_Level1"/>
-      <w:r>
-        <w:rPr>
-          <w:sz w:val="28"/>
-          <w:szCs w:val="28"/>
+      <w:bookmarkStart w:id="77" w:name="_Toc18699751"/>
+      <w:bookmarkStart w:id="78" w:name="_Toc18220_WPSOffice_Level1"/>
+      <w:bookmarkStart w:id="79" w:name="_Toc19012561"/>
+      <w:r>
+        <w:rPr>
+          <w:sz w:val="24"/>
+          <w:szCs w:val="24"/>
         </w:rPr>
         <w:t>3.1 Introduction</w:t>
       </w:r>
@@ -14920,7 +14928,7 @@
         <w:pStyle w:val="3"/>
         <w:spacing w:beforeAutospacing="0" w:after="0" w:afterAutospacing="0" w:line="480" w:lineRule="auto"/>
         <w:ind w:left="0" w:firstLine="0"/>
-        <w:jc w:val="center"/>
+        <w:jc w:val="left"/>
         <w:rPr>
           <w:rFonts w:hint="default" w:ascii="Times New Roman" w:hAnsi="Times New Roman"/>
           <w:b/>
@@ -15775,7 +15783,7 @@
         <w:suppressLineNumbers w:val="0"/>
         <w:spacing w:before="0" w:beforeAutospacing="0" w:after="0" w:afterAutospacing="0" w:line="480" w:lineRule="auto"/>
         <w:ind w:leftChars="0"/>
-        <w:jc w:val="center"/>
+        <w:jc w:val="left"/>
         <w:rPr>
           <w:rFonts w:hint="default" w:ascii="Times New Roman" w:hAnsi="Times New Roman" w:cs="Times New Roman"/>
           <w:b/>
@@ -16002,13 +16010,13 @@
     <w:p>
       <w:pPr>
         <w:spacing w:beforeLines="0" w:afterLines="0" w:line="480" w:lineRule="auto"/>
-        <w:jc w:val="center"/>
+        <w:jc w:val="left"/>
         <w:rPr>
           <w:rFonts w:hint="default" w:ascii="Times New Roman" w:hAnsi="Times New Roman" w:cs="Times New Roman"/>
           <w:b/>
           <w:bCs/>
-          <w:sz w:val="28"/>
-          <w:szCs w:val="28"/>
+          <w:sz w:val="24"/>
+          <w:szCs w:val="24"/>
           <w:lang w:val="en-US"/>
         </w:rPr>
       </w:pPr>
@@ -16017,8 +16025,8 @@
           <w:rFonts w:hint="default" w:ascii="Times New Roman" w:hAnsi="Times New Roman" w:cs="Times New Roman"/>
           <w:b/>
           <w:bCs/>
-          <w:sz w:val="28"/>
-          <w:szCs w:val="28"/>
+          <w:sz w:val="24"/>
+          <w:szCs w:val="24"/>
           <w:lang w:val="en-US"/>
         </w:rPr>
         <w:t>3.2.2 Relay</w:t>
@@ -16227,54 +16235,22 @@
         <w:jc w:val="center"/>
         <w:rPr>
           <w:rFonts w:hint="default" w:ascii="Times New Roman" w:hAnsi="Times New Roman" w:cs="Times New Roman"/>
-          <w:lang w:val="en-US"/>
-        </w:rPr>
-      </w:pPr>
-      <w:r>
-        <w:rPr>
-          <w:rFonts w:hint="default" w:ascii="Times New Roman" w:hAnsi="Times New Roman" w:cs="Times New Roman"/>
-        </w:rPr>
-        <w:t xml:space="preserve">Table </w:t>
-      </w:r>
-      <w:r>
-        <w:rPr>
-          <w:rFonts w:hint="default" w:ascii="Times New Roman" w:hAnsi="Times New Roman" w:cs="Times New Roman"/>
-        </w:rPr>
-        <w:fldChar w:fldCharType="begin"/>
-      </w:r>
-      <w:r>
-        <w:rPr>
-          <w:rFonts w:hint="default" w:ascii="Times New Roman" w:hAnsi="Times New Roman" w:cs="Times New Roman"/>
-        </w:rPr>
-        <w:instrText xml:space="preserve"> SEQ Table \* ARABIC </w:instrText>
-      </w:r>
-      <w:r>
-        <w:rPr>
-          <w:rFonts w:hint="default" w:ascii="Times New Roman" w:hAnsi="Times New Roman" w:cs="Times New Roman"/>
-        </w:rPr>
-        <w:fldChar w:fldCharType="separate"/>
-      </w:r>
-      <w:r>
-        <w:rPr>
-          <w:rFonts w:hint="default" w:ascii="Times New Roman" w:hAnsi="Times New Roman" w:cs="Times New Roman"/>
-        </w:rPr>
-        <w:t>1</w:t>
-      </w:r>
-      <w:r>
-        <w:rPr>
-          <w:rFonts w:hint="default" w:ascii="Times New Roman" w:hAnsi="Times New Roman" w:cs="Times New Roman"/>
-        </w:rPr>
-        <w:fldChar w:fldCharType="end"/>
-      </w:r>
+          <w:i w:val="0"/>
+          <w:iCs w:val="0"/>
+          <w:lang w:val="en-US"/>
+        </w:rPr>
+      </w:pPr>
       <w:bookmarkStart w:id="81" w:name="_Toc25950"/>
       <w:bookmarkStart w:id="82" w:name="_Toc21635"/>
       <w:bookmarkStart w:id="83" w:name="_Toc1662"/>
       <w:r>
         <w:rPr>
           <w:rFonts w:hint="default" w:ascii="Times New Roman" w:hAnsi="Times New Roman" w:cs="Times New Roman"/>
-          <w:lang w:val="en-US"/>
-        </w:rPr>
-        <w:t>Relay Fig3.1</w:t>
+          <w:i w:val="0"/>
+          <w:iCs w:val="0"/>
+          <w:lang w:val="en-US"/>
+        </w:rPr>
+        <w:t xml:space="preserve">Fig3.1 Relay </w:t>
       </w:r>
       <w:bookmarkEnd w:id="81"/>
       <w:bookmarkEnd w:id="82"/>
@@ -16292,14 +16268,16 @@
       <w:pPr>
         <w:pStyle w:val="7"/>
         <w:spacing w:after="0" w:line="240" w:lineRule="auto"/>
-        <w:jc w:val="center"/>
+        <w:jc w:val="left"/>
         <w:rPr>
           <w:rFonts w:hint="default" w:ascii="Times New Roman" w:hAnsi="Times New Roman" w:eastAsia="SimSun" w:cs="Times New Roman"/>
           <w:b/>
           <w:bCs/>
-          <w:color w:val="000000" w:themeColor="text1"/>
-          <w:sz w:val="28"/>
-          <w:szCs w:val="28"/>
+          <w:i w:val="0"/>
+          <w:iCs w:val="0"/>
+          <w:color w:val="000000" w:themeColor="text1"/>
+          <w:sz w:val="24"/>
+          <w:szCs w:val="24"/>
           <w:u w:val="none"/>
           <w:lang w:val="en-US"/>
           <w14:textFill>
@@ -16314,9 +16292,11 @@
           <w:rFonts w:hint="default" w:ascii="Times New Roman" w:hAnsi="Times New Roman" w:eastAsia="SimSun" w:cs="Times New Roman"/>
           <w:b/>
           <w:bCs/>
-          <w:color w:val="000000" w:themeColor="text1"/>
-          <w:sz w:val="28"/>
-          <w:szCs w:val="28"/>
+          <w:i w:val="0"/>
+          <w:iCs w:val="0"/>
+          <w:color w:val="000000" w:themeColor="text1"/>
+          <w:sz w:val="24"/>
+          <w:szCs w:val="24"/>
           <w:u w:val="none"/>
           <w:lang w:val="en-US"/>
           <w14:textFill>
@@ -16335,8 +16315,8 @@
           <w:i w:val="0"/>
           <w:iCs w:val="0"/>
           <w:color w:val="000000" w:themeColor="text1"/>
-          <w:sz w:val="28"/>
-          <w:szCs w:val="28"/>
+          <w:sz w:val="24"/>
+          <w:szCs w:val="24"/>
           <w:u w:val="none"/>
           <w14:textFill>
             <w14:solidFill>
@@ -17119,54 +17099,6 @@
           <w:lang w:val="en-US"/>
         </w:rPr>
       </w:pPr>
-      <w:r>
-        <w:rPr>
-          <w:rFonts w:hint="default" w:ascii="Times New Roman" w:hAnsi="Times New Roman" w:cs="Times New Roman"/>
-          <w:i w:val="0"/>
-          <w:iCs w:val="0"/>
-        </w:rPr>
-        <w:t xml:space="preserve">Table </w:t>
-      </w:r>
-      <w:r>
-        <w:rPr>
-          <w:rFonts w:hint="default" w:ascii="Times New Roman" w:hAnsi="Times New Roman" w:cs="Times New Roman"/>
-          <w:i w:val="0"/>
-          <w:iCs w:val="0"/>
-        </w:rPr>
-        <w:fldChar w:fldCharType="begin"/>
-      </w:r>
-      <w:r>
-        <w:rPr>
-          <w:rFonts w:hint="default" w:ascii="Times New Roman" w:hAnsi="Times New Roman" w:cs="Times New Roman"/>
-          <w:i w:val="0"/>
-          <w:iCs w:val="0"/>
-        </w:rPr>
-        <w:instrText xml:space="preserve"> SEQ Table \* ARABIC </w:instrText>
-      </w:r>
-      <w:r>
-        <w:rPr>
-          <w:rFonts w:hint="default" w:ascii="Times New Roman" w:hAnsi="Times New Roman" w:cs="Times New Roman"/>
-          <w:i w:val="0"/>
-          <w:iCs w:val="0"/>
-        </w:rPr>
-        <w:fldChar w:fldCharType="separate"/>
-      </w:r>
-      <w:r>
-        <w:rPr>
-          <w:rFonts w:hint="default" w:ascii="Times New Roman" w:hAnsi="Times New Roman" w:cs="Times New Roman"/>
-          <w:i w:val="0"/>
-          <w:iCs w:val="0"/>
-        </w:rPr>
-        <w:t>2</w:t>
-      </w:r>
-      <w:r>
-        <w:rPr>
-          <w:rFonts w:hint="default" w:ascii="Times New Roman" w:hAnsi="Times New Roman" w:cs="Times New Roman"/>
-          <w:i w:val="0"/>
-          <w:iCs w:val="0"/>
-        </w:rPr>
-        <w:fldChar w:fldCharType="end"/>
-      </w:r>
       <w:bookmarkStart w:id="84" w:name="_Toc19827"/>
       <w:r>
         <w:rPr>
@@ -17175,7 +17107,7 @@
           <w:iCs w:val="0"/>
           <w:lang w:val="en-US"/>
         </w:rPr>
-        <w:t xml:space="preserve"> NodeMCU Fig 3.2</w:t>
+        <w:t xml:space="preserve">Fig 3.2 NodeMCU </w:t>
       </w:r>
       <w:bookmarkEnd w:id="84"/>
     </w:p>
@@ -17200,15 +17132,15 @@
         <w:suppressLineNumbers w:val="0"/>
         <w:spacing w:before="0" w:beforeAutospacing="0" w:after="0" w:afterAutospacing="0" w:line="480" w:lineRule="auto"/>
         <w:ind w:leftChars="0"/>
-        <w:jc w:val="center"/>
+        <w:jc w:val="left"/>
         <w:rPr>
           <w:rFonts w:hint="default" w:ascii="Times New Roman" w:hAnsi="Times New Roman" w:cs="Times New Roman"/>
           <w:b/>
           <w:bCs/>
           <w:i w:val="0"/>
           <w:iCs w:val="0"/>
-          <w:sz w:val="28"/>
-          <w:szCs w:val="28"/>
+          <w:sz w:val="24"/>
+          <w:szCs w:val="24"/>
           <w:u w:val="none"/>
           <w:lang w:val="en-US"/>
         </w:rPr>
@@ -17220,8 +17152,8 @@
           <w:bCs/>
           <w:i w:val="0"/>
           <w:iCs w:val="0"/>
-          <w:sz w:val="28"/>
-          <w:szCs w:val="28"/>
+          <w:sz w:val="24"/>
+          <w:szCs w:val="24"/>
           <w:u w:val="none"/>
           <w:lang w:val="en-US"/>
         </w:rPr>
@@ -17450,52 +17382,20 @@
         <w:jc w:val="center"/>
         <w:rPr>
           <w:rFonts w:hint="default" w:ascii="Times New Roman" w:hAnsi="Times New Roman" w:cs="Times New Roman"/>
-          <w:lang w:val="en-US"/>
-        </w:rPr>
-      </w:pPr>
-      <w:r>
-        <w:rPr>
-          <w:rFonts w:hint="default" w:ascii="Times New Roman" w:hAnsi="Times New Roman" w:cs="Times New Roman"/>
-        </w:rPr>
-        <w:t xml:space="preserve">Table </w:t>
-      </w:r>
-      <w:r>
-        <w:rPr>
-          <w:rFonts w:hint="default" w:ascii="Times New Roman" w:hAnsi="Times New Roman" w:cs="Times New Roman"/>
-        </w:rPr>
-        <w:fldChar w:fldCharType="begin"/>
-      </w:r>
-      <w:r>
-        <w:rPr>
-          <w:rFonts w:hint="default" w:ascii="Times New Roman" w:hAnsi="Times New Roman" w:cs="Times New Roman"/>
-        </w:rPr>
-        <w:instrText xml:space="preserve"> SEQ Table \* ARABIC </w:instrText>
-      </w:r>
-      <w:r>
-        <w:rPr>
-          <w:rFonts w:hint="default" w:ascii="Times New Roman" w:hAnsi="Times New Roman" w:cs="Times New Roman"/>
-        </w:rPr>
-        <w:fldChar w:fldCharType="separate"/>
-      </w:r>
-      <w:r>
-        <w:rPr>
-          <w:rFonts w:hint="default" w:ascii="Times New Roman" w:hAnsi="Times New Roman" w:cs="Times New Roman"/>
-        </w:rPr>
-        <w:t>3</w:t>
-      </w:r>
-      <w:r>
-        <w:rPr>
-          <w:rFonts w:hint="default" w:ascii="Times New Roman" w:hAnsi="Times New Roman" w:cs="Times New Roman"/>
-        </w:rPr>
-        <w:fldChar w:fldCharType="end"/>
-      </w:r>
+          <w:i w:val="0"/>
+          <w:iCs w:val="0"/>
+          <w:lang w:val="en-US"/>
+        </w:rPr>
+      </w:pPr>
       <w:bookmarkStart w:id="85" w:name="_Toc15165"/>
       <w:r>
         <w:rPr>
           <w:rFonts w:hint="default" w:ascii="Times New Roman" w:hAnsi="Times New Roman" w:cs="Times New Roman"/>
-          <w:lang w:val="en-US"/>
-        </w:rPr>
-        <w:t xml:space="preserve"> Jumper wire FIg 3.3</w:t>
+          <w:i w:val="0"/>
+          <w:iCs w:val="0"/>
+          <w:lang w:val="en-US"/>
+        </w:rPr>
+        <w:t xml:space="preserve">  Fig 3.3 Jumper wire</w:t>
       </w:r>
       <w:bookmarkEnd w:id="85"/>
     </w:p>
@@ -17526,13 +17426,13 @@
       <w:pPr>
         <w:pStyle w:val="3"/>
         <w:spacing w:after="0" w:line="240" w:lineRule="auto"/>
-        <w:jc w:val="center"/>
+        <w:jc w:val="left"/>
         <w:rPr>
           <w:rFonts w:hint="default" w:ascii="Times New Roman" w:hAnsi="Times New Roman"/>
           <w:b/>
           <w:bCs/>
-          <w:sz w:val="28"/>
-          <w:szCs w:val="28"/>
+          <w:sz w:val="24"/>
+          <w:szCs w:val="24"/>
           <w:lang w:val="en-US"/>
         </w:rPr>
       </w:pPr>
@@ -17542,8 +17442,8 @@
           <w:rFonts w:hint="default" w:ascii="Times New Roman" w:hAnsi="Times New Roman"/>
           <w:b/>
           <w:bCs/>
-          <w:sz w:val="28"/>
-          <w:szCs w:val="28"/>
+          <w:sz w:val="24"/>
+          <w:szCs w:val="24"/>
           <w:lang w:val="en-US"/>
         </w:rPr>
         <w:t>3.2.5 Breadboard</w:t>
@@ -17689,6 +17589,8 @@
         <w:jc w:val="center"/>
         <w:rPr>
           <w:rFonts w:hint="default"/>
+          <w:i w:val="0"/>
+          <w:iCs w:val="0"/>
           <w:lang w:val="en-US"/>
         </w:rPr>
       </w:pPr>
@@ -17696,46 +17598,21 @@
       <w:r>
         <w:rPr>
           <w:rFonts w:hint="default" w:ascii="Times New Roman" w:hAnsi="Times New Roman" w:cs="Times New Roman"/>
-        </w:rPr>
-        <w:t xml:space="preserve">Table </w:t>
-      </w:r>
-      <w:r>
-        <w:rPr>
-          <w:rFonts w:hint="default" w:ascii="Times New Roman" w:hAnsi="Times New Roman" w:cs="Times New Roman"/>
-        </w:rPr>
-        <w:fldChar w:fldCharType="begin"/>
-      </w:r>
-      <w:r>
-        <w:rPr>
-          <w:rFonts w:hint="default" w:ascii="Times New Roman" w:hAnsi="Times New Roman" w:cs="Times New Roman"/>
-        </w:rPr>
-        <w:instrText xml:space="preserve"> SEQ Table \* ARABIC </w:instrText>
-      </w:r>
-      <w:r>
-        <w:rPr>
-          <w:rFonts w:hint="default" w:ascii="Times New Roman" w:hAnsi="Times New Roman" w:cs="Times New Roman"/>
-        </w:rPr>
-        <w:fldChar w:fldCharType="separate"/>
-      </w:r>
-      <w:r>
-        <w:rPr>
-          <w:rFonts w:hint="default" w:ascii="Times New Roman" w:hAnsi="Times New Roman" w:cs="Times New Roman"/>
-        </w:rPr>
-        <w:t>4</w:t>
-      </w:r>
-      <w:r>
-        <w:rPr>
-          <w:rFonts w:hint="default" w:ascii="Times New Roman" w:hAnsi="Times New Roman" w:cs="Times New Roman"/>
-        </w:rPr>
-        <w:fldChar w:fldCharType="end"/>
+          <w:i w:val="0"/>
+          <w:iCs w:val="0"/>
+          <w:lang w:val="en-US"/>
+        </w:rPr>
+        <w:t>Fig 3.4</w:t>
       </w:r>
       <w:bookmarkStart w:id="88" w:name="_Toc1075"/>
       <w:r>
         <w:rPr>
           <w:rFonts w:hint="default" w:ascii="Times New Roman" w:hAnsi="Times New Roman" w:cs="Times New Roman"/>
-          <w:lang w:val="en-US"/>
-        </w:rPr>
-        <w:t xml:space="preserve"> Breadboard Fig 3.4</w:t>
+          <w:i w:val="0"/>
+          <w:iCs w:val="0"/>
+          <w:lang w:val="en-US"/>
+        </w:rPr>
+        <w:t xml:space="preserve"> Breadboard </w:t>
       </w:r>
       <w:bookmarkEnd w:id="88"/>
     </w:p>
@@ -17743,7 +17620,7 @@
       <w:pPr>
         <w:pStyle w:val="7"/>
         <w:spacing w:after="0" w:line="480" w:lineRule="auto"/>
-        <w:jc w:val="center"/>
+        <w:jc w:val="left"/>
         <w:rPr>
           <w:rFonts w:hint="default" w:ascii="Times New Roman" w:hAnsi="Times New Roman" w:eastAsia="SimSun" w:cs="Times New Roman"/>
           <w:b/>
@@ -17752,8 +17629,8 @@
           <w:caps w:val="0"/>
           <w:color w:val="000000" w:themeColor="text1"/>
           <w:spacing w:val="0"/>
-          <w:sz w:val="28"/>
-          <w:szCs w:val="28"/>
+          <w:sz w:val="24"/>
+          <w:szCs w:val="24"/>
           <w:shd w:val="clear" w:fill="FFFFFF"/>
           <w:lang w:val="en-US"/>
           <w14:textFill>
@@ -17772,8 +17649,8 @@
           <w:caps w:val="0"/>
           <w:color w:val="000000" w:themeColor="text1"/>
           <w:spacing w:val="0"/>
-          <w:sz w:val="28"/>
-          <w:szCs w:val="28"/>
+          <w:sz w:val="24"/>
+          <w:szCs w:val="24"/>
           <w:shd w:val="clear" w:fill="FFFFFF"/>
           <w:lang w:val="en-US"/>
           <w14:textFill>
@@ -17844,13 +17721,13 @@
         <w:widowControl/>
         <w:suppressLineNumbers w:val="0"/>
         <w:spacing w:before="0" w:line="480" w:lineRule="auto"/>
-        <w:jc w:val="center"/>
+        <w:jc w:val="left"/>
         <w:rPr>
           <w:rFonts w:hint="default" w:ascii="Times New Roman" w:hAnsi="Times New Roman" w:cs="Times New Roman"/>
           <w:b/>
           <w:bCs/>
-          <w:sz w:val="28"/>
-          <w:szCs w:val="28"/>
+          <w:sz w:val="24"/>
+          <w:szCs w:val="24"/>
           <w:lang w:val="en-US"/>
         </w:rPr>
       </w:pPr>
@@ -17860,8 +17737,8 @@
           <w:rFonts w:hint="default"/>
           <w:b/>
           <w:bCs/>
-          <w:sz w:val="28"/>
-          <w:szCs w:val="28"/>
+          <w:sz w:val="24"/>
+          <w:szCs w:val="24"/>
           <w:lang w:val="en-US"/>
         </w:rPr>
         <w:t xml:space="preserve">3.2.7 </w:t>
@@ -17870,8 +17747,8 @@
         <w:rPr>
           <w:b/>
           <w:bCs/>
-          <w:sz w:val="28"/>
-          <w:szCs w:val="28"/>
+          <w:sz w:val="24"/>
+          <w:szCs w:val="24"/>
         </w:rPr>
         <w:t>CH340 Windows Driver</w:t>
       </w:r>
@@ -18255,25 +18132,25 @@
       <w:pPr>
         <w:pStyle w:val="3"/>
         <w:spacing w:after="0" w:line="480" w:lineRule="auto"/>
-        <w:jc w:val="center"/>
+        <w:jc w:val="left"/>
         <w:rPr>
           <w:rFonts w:hint="default" w:ascii="Times New Roman" w:hAnsi="Times New Roman"/>
           <w:b/>
           <w:bCs/>
-          <w:sz w:val="28"/>
-          <w:szCs w:val="28"/>
-          <w:lang w:val="en-US"/>
-        </w:rPr>
-      </w:pPr>
-      <w:bookmarkStart w:id="90" w:name="_Toc23804_WPSOffice_Level1"/>
-      <w:bookmarkStart w:id="91" w:name="_Toc858_WPSOffice_Level1"/>
+          <w:sz w:val="24"/>
+          <w:szCs w:val="24"/>
+          <w:lang w:val="en-US"/>
+        </w:rPr>
+      </w:pPr>
+      <w:bookmarkStart w:id="90" w:name="_Toc858_WPSOffice_Level1"/>
+      <w:bookmarkStart w:id="91" w:name="_Toc23804_WPSOffice_Level1"/>
       <w:r>
         <w:rPr>
           <w:rFonts w:hint="default" w:ascii="Times New Roman" w:hAnsi="Times New Roman"/>
           <w:b/>
           <w:bCs/>
-          <w:sz w:val="28"/>
-          <w:szCs w:val="28"/>
+          <w:sz w:val="24"/>
+          <w:szCs w:val="24"/>
           <w:lang w:val="en-US"/>
         </w:rPr>
         <w:t>3.3 Firebase configuration on android</w:t>
@@ -18948,13 +18825,13 @@
           <w:numId w:val="0"/>
         </w:numPr>
         <w:spacing w:line="480" w:lineRule="auto"/>
-        <w:jc w:val="center"/>
+        <w:jc w:val="left"/>
         <w:rPr>
           <w:rFonts w:hint="default" w:ascii="Times New Roman" w:hAnsi="Times New Roman" w:eastAsia="SimSun" w:cs="Times New Roman"/>
           <w:b/>
           <w:bCs/>
-          <w:sz w:val="28"/>
-          <w:szCs w:val="28"/>
+          <w:sz w:val="24"/>
+          <w:szCs w:val="24"/>
           <w:lang w:val="en-US"/>
         </w:rPr>
       </w:pPr>
@@ -18965,8 +18842,8 @@
           <w:rFonts w:hint="default" w:ascii="Times New Roman" w:hAnsi="Times New Roman" w:eastAsia="SimSun" w:cs="Times New Roman"/>
           <w:b/>
           <w:bCs/>
-          <w:sz w:val="28"/>
-          <w:szCs w:val="28"/>
+          <w:sz w:val="24"/>
+          <w:szCs w:val="24"/>
           <w:lang w:val="en-US"/>
         </w:rPr>
         <w:t>3.3 Arduino and ESP8266 Setup</w:t>
@@ -19003,7 +18880,18 @@
           <w:sz w:val="24"/>
           <w:szCs w:val="24"/>
         </w:rPr>
-        <w:t xml:space="preserve"> setup your Arduino IDE</w:t>
+        <w:t xml:space="preserve"> </w:t>
+      </w:r>
+      <w:r>
+        <w:rPr>
+          <w:rStyle w:val="18"/>
+          <w:rFonts w:hint="default" w:ascii="Times New Roman" w:hAnsi="Times New Roman" w:eastAsia="SimSun" w:cs="Times New Roman"/>
+          <w:b w:val="0"/>
+          <w:bCs w:val="0"/>
+          <w:sz w:val="24"/>
+          <w:szCs w:val="24"/>
+        </w:rPr>
+        <w:t>setup your Arduino IDE</w:t>
       </w:r>
       <w:r>
         <w:rPr>
@@ -19502,13 +19390,13 @@
         <w:suppressLineNumbers w:val="0"/>
         <w:spacing w:before="0" w:beforeAutospacing="0" w:after="0" w:afterAutospacing="0" w:line="480" w:lineRule="auto"/>
         <w:ind w:left="0" w:leftChars="0"/>
-        <w:jc w:val="center"/>
+        <w:jc w:val="left"/>
         <w:rPr>
           <w:rFonts w:hint="default" w:ascii="Times New Roman" w:hAnsi="Times New Roman" w:cs="Times New Roman"/>
           <w:b/>
           <w:bCs/>
-          <w:sz w:val="28"/>
-          <w:szCs w:val="28"/>
+          <w:sz w:val="24"/>
+          <w:szCs w:val="24"/>
           <w:lang w:val="en-US"/>
         </w:rPr>
       </w:pPr>
@@ -19517,8 +19405,8 @@
           <w:rFonts w:hint="default" w:ascii="Times New Roman" w:hAnsi="Times New Roman" w:cs="Times New Roman"/>
           <w:b/>
           <w:bCs/>
-          <w:sz w:val="28"/>
-          <w:szCs w:val="28"/>
+          <w:sz w:val="24"/>
+          <w:szCs w:val="24"/>
           <w:lang w:val="en-US"/>
         </w:rPr>
         <w:t>3.5 Arduino IDE ESP8266 board installation</w:t>
@@ -19648,7 +19536,6 @@
             <w:insideH w:val="none" w:color="auto" w:sz="0" w:space="0"/>
             <w:insideV w:val="none" w:color="auto" w:sz="0" w:space="0"/>
           </w:tblBorders>
-          <w:tblLayout w:type="fixed"/>
           <w:tblCellMar>
             <w:top w:w="15" w:type="dxa"/>
             <w:left w:w="15" w:type="dxa"/>
@@ -19838,7 +19725,6 @@
             <w:insideV w:val="none" w:color="auto" w:sz="0" w:space="0"/>
           </w:tblBorders>
           <w:shd w:val="clear" w:color="auto" w:fill="auto"/>
-          <w:tblLayout w:type="fixed"/>
           <w:tblCellMar>
             <w:top w:w="15" w:type="dxa"/>
             <w:left w:w="15" w:type="dxa"/>
@@ -20017,7 +19903,6 @@
             <w:insideV w:val="none" w:color="auto" w:sz="0" w:space="0"/>
           </w:tblBorders>
           <w:shd w:val="clear" w:color="auto" w:fill="auto"/>
-          <w:tblLayout w:type="fixed"/>
           <w:tblCellMar>
             <w:top w:w="15" w:type="dxa"/>
             <w:left w:w="15" w:type="dxa"/>
@@ -20195,7 +20080,7 @@
             <w:insideH w:val="none" w:color="auto" w:sz="0" w:space="0"/>
             <w:insideV w:val="none" w:color="auto" w:sz="0" w:space="0"/>
           </w:tblBorders>
-          <w:tblLayout w:type="fixed"/>
+          <w:shd w:val="clear" w:color="auto" w:fill="auto"/>
           <w:tblCellMar>
             <w:top w:w="15" w:type="dxa"/>
             <w:left w:w="15" w:type="dxa"/>
@@ -21177,54 +21062,22 @@
         <w:pStyle w:val="7"/>
         <w:jc w:val="center"/>
         <w:rPr>
-          <w:rFonts w:hint="default" w:ascii="Times New Roman" w:hAnsi="Times New Roman" w:cs="Times New Roman"/>
-          <w:lang w:val="en-US"/>
-        </w:rPr>
-      </w:pPr>
-      <w:r>
-        <w:rPr>
-          <w:rFonts w:hint="default" w:ascii="Times New Roman" w:hAnsi="Times New Roman" w:cs="Times New Roman"/>
-        </w:rPr>
-        <w:t xml:space="preserve">Table </w:t>
-      </w:r>
-      <w:r>
-        <w:rPr>
-          <w:rFonts w:hint="default" w:ascii="Times New Roman" w:hAnsi="Times New Roman" w:cs="Times New Roman"/>
-        </w:rPr>
-        <w:fldChar w:fldCharType="begin"/>
-      </w:r>
-      <w:r>
-        <w:rPr>
-          <w:rFonts w:hint="default" w:ascii="Times New Roman" w:hAnsi="Times New Roman" w:cs="Times New Roman"/>
-        </w:rPr>
-        <w:instrText xml:space="preserve"> SEQ Table \* ARABIC </w:instrText>
-      </w:r>
-      <w:r>
-        <w:rPr>
-          <w:rFonts w:hint="default" w:ascii="Times New Roman" w:hAnsi="Times New Roman" w:cs="Times New Roman"/>
-        </w:rPr>
-        <w:fldChar w:fldCharType="separate"/>
-      </w:r>
-      <w:r>
-        <w:rPr>
-          <w:rFonts w:hint="default" w:ascii="Times New Roman" w:hAnsi="Times New Roman" w:cs="Times New Roman"/>
-        </w:rPr>
-        <w:t>5</w:t>
-      </w:r>
-      <w:r>
-        <w:rPr>
-          <w:rFonts w:hint="default" w:ascii="Times New Roman" w:hAnsi="Times New Roman" w:cs="Times New Roman"/>
-        </w:rPr>
-        <w:fldChar w:fldCharType="end"/>
-      </w:r>
-      <w:bookmarkStart w:id="94" w:name="_Toc4388"/>
-      <w:bookmarkStart w:id="95" w:name="_Toc19320"/>
-      <w:r>
-        <w:rPr>
-          <w:rFonts w:hint="default" w:ascii="Times New Roman" w:hAnsi="Times New Roman" w:cs="Times New Roman"/>
-          <w:lang w:val="en-US"/>
-        </w:rPr>
-        <w:t xml:space="preserve"> Node MCU Fig3.5</w:t>
+          <w:rFonts w:hint="default"/>
+          <w:i w:val="0"/>
+          <w:iCs w:val="0"/>
+          <w:lang w:val="en-US"/>
+        </w:rPr>
+      </w:pPr>
+      <w:bookmarkStart w:id="94" w:name="_Toc19320"/>
+      <w:bookmarkStart w:id="95" w:name="_Toc4388"/>
+      <w:r>
+        <w:rPr>
+          <w:rFonts w:hint="default" w:ascii="Times New Roman" w:hAnsi="Times New Roman" w:cs="Times New Roman"/>
+          <w:i w:val="0"/>
+          <w:iCs w:val="0"/>
+          <w:lang w:val="en-US"/>
+        </w:rPr>
+        <w:t xml:space="preserve">Fig3.5 Node MCU </w:t>
       </w:r>
       <w:bookmarkEnd w:id="94"/>
       <w:bookmarkEnd w:id="95"/>
@@ -21233,222 +21086,8 @@
       <w:pPr>
         <w:rPr>
           <w:rFonts w:hint="default"/>
-          <w:lang w:val="en-US"/>
-        </w:rPr>
-      </w:pPr>
-    </w:p>
-    <w:p>
-      <w:pPr>
-        <w:rPr>
-          <w:rFonts w:hint="default"/>
-          <w:lang w:val="en-US"/>
-        </w:rPr>
-      </w:pPr>
-    </w:p>
-    <w:p>
-      <w:pPr>
-        <w:rPr>
-          <w:rFonts w:hint="default"/>
-          <w:lang w:val="en-US"/>
-        </w:rPr>
-      </w:pPr>
-    </w:p>
-    <w:p>
-      <w:pPr>
-        <w:rPr>
-          <w:rFonts w:hint="default"/>
-          <w:lang w:val="en-US"/>
-        </w:rPr>
-      </w:pPr>
-    </w:p>
-    <w:p>
-      <w:pPr>
-        <w:rPr>
-          <w:rFonts w:hint="default"/>
-          <w:lang w:val="en-US"/>
-        </w:rPr>
-      </w:pPr>
-    </w:p>
-    <w:p>
-      <w:pPr>
-        <w:rPr>
-          <w:rFonts w:hint="default"/>
-          <w:lang w:val="en-US"/>
-        </w:rPr>
-      </w:pPr>
-    </w:p>
-    <w:p>
-      <w:pPr>
-        <w:rPr>
-          <w:rFonts w:hint="default"/>
-          <w:lang w:val="en-US"/>
-        </w:rPr>
-      </w:pPr>
-    </w:p>
-    <w:p>
-      <w:pPr>
-        <w:rPr>
-          <w:rFonts w:hint="default"/>
-          <w:lang w:val="en-US"/>
-        </w:rPr>
-      </w:pPr>
-    </w:p>
-    <w:p>
-      <w:pPr>
-        <w:rPr>
-          <w:rFonts w:hint="default"/>
-          <w:lang w:val="en-US"/>
-        </w:rPr>
-      </w:pPr>
-    </w:p>
-    <w:p>
-      <w:pPr>
-        <w:rPr>
-          <w:rFonts w:hint="default"/>
-          <w:lang w:val="en-US"/>
-        </w:rPr>
-      </w:pPr>
-    </w:p>
-    <w:p>
-      <w:pPr>
-        <w:rPr>
-          <w:rFonts w:hint="default"/>
-          <w:lang w:val="en-US"/>
-        </w:rPr>
-      </w:pPr>
-    </w:p>
-    <w:p>
-      <w:pPr>
-        <w:rPr>
-          <w:rFonts w:hint="default"/>
-          <w:lang w:val="en-US"/>
-        </w:rPr>
-      </w:pPr>
-    </w:p>
-    <w:p>
-      <w:pPr>
-        <w:rPr>
-          <w:rFonts w:hint="default"/>
-          <w:lang w:val="en-US"/>
-        </w:rPr>
-      </w:pPr>
-    </w:p>
-    <w:p>
-      <w:pPr>
-        <w:rPr>
-          <w:rFonts w:hint="default"/>
-          <w:lang w:val="en-US"/>
-        </w:rPr>
-      </w:pPr>
-    </w:p>
-    <w:p>
-      <w:pPr>
-        <w:rPr>
-          <w:rFonts w:hint="default"/>
-          <w:lang w:val="en-US"/>
-        </w:rPr>
-      </w:pPr>
-    </w:p>
-    <w:p>
-      <w:pPr>
-        <w:rPr>
-          <w:rFonts w:hint="default"/>
-          <w:lang w:val="en-US"/>
-        </w:rPr>
-      </w:pPr>
-    </w:p>
-    <w:p>
-      <w:pPr>
-        <w:rPr>
-          <w:rFonts w:hint="default"/>
-          <w:lang w:val="en-US"/>
-        </w:rPr>
-      </w:pPr>
-    </w:p>
-    <w:p>
-      <w:pPr>
-        <w:rPr>
-          <w:rFonts w:hint="default"/>
-          <w:lang w:val="en-US"/>
-        </w:rPr>
-      </w:pPr>
-    </w:p>
-    <w:p>
-      <w:pPr>
-        <w:rPr>
-          <w:rFonts w:hint="default"/>
-          <w:lang w:val="en-US"/>
-        </w:rPr>
-      </w:pPr>
-    </w:p>
-    <w:p>
-      <w:pPr>
-        <w:rPr>
-          <w:rFonts w:hint="default"/>
-          <w:lang w:val="en-US"/>
-        </w:rPr>
-      </w:pPr>
-    </w:p>
-    <w:p>
-      <w:pPr>
-        <w:rPr>
-          <w:rFonts w:hint="default"/>
-          <w:lang w:val="en-US"/>
-        </w:rPr>
-      </w:pPr>
-    </w:p>
-    <w:p>
-      <w:pPr>
-        <w:rPr>
-          <w:rFonts w:hint="default"/>
-          <w:lang w:val="en-US"/>
-        </w:rPr>
-      </w:pPr>
-    </w:p>
-    <w:p>
-      <w:pPr>
-        <w:rPr>
-          <w:rFonts w:hint="default"/>
-          <w:lang w:val="en-US"/>
-        </w:rPr>
-      </w:pPr>
-    </w:p>
-    <w:p>
-      <w:pPr>
-        <w:rPr>
-          <w:rFonts w:hint="default"/>
-          <w:lang w:val="en-US"/>
-        </w:rPr>
-      </w:pPr>
-    </w:p>
-    <w:p>
-      <w:pPr>
-        <w:rPr>
-          <w:rFonts w:hint="default"/>
-          <w:lang w:val="en-US"/>
-        </w:rPr>
-      </w:pPr>
-    </w:p>
-    <w:p>
-      <w:pPr>
-        <w:rPr>
-          <w:rFonts w:hint="default"/>
-          <w:lang w:val="en-US"/>
-        </w:rPr>
-      </w:pPr>
-    </w:p>
-    <w:p>
-      <w:pPr>
-        <w:rPr>
-          <w:rFonts w:hint="default"/>
-          <w:lang w:val="en-US"/>
-        </w:rPr>
-      </w:pPr>
-    </w:p>
-    <w:p>
-      <w:pPr>
-        <w:rPr>
-          <w:rFonts w:hint="default"/>
+          <w:sz w:val="24"/>
+          <w:szCs w:val="24"/>
           <w:lang w:val="en-US"/>
         </w:rPr>
       </w:pPr>
@@ -21462,8 +21101,8 @@
           <w:rFonts w:hint="default" w:ascii="Times New Roman" w:hAnsi="Times New Roman" w:cs="Times New Roman"/>
           <w:b/>
           <w:bCs/>
-          <w:sz w:val="32"/>
-          <w:szCs w:val="32"/>
+          <w:sz w:val="24"/>
+          <w:szCs w:val="24"/>
           <w:lang w:val="en-US"/>
         </w:rPr>
       </w:pPr>
@@ -21473,18 +21112,19 @@
           <w:rFonts w:hint="default" w:ascii="Times New Roman" w:hAnsi="Times New Roman" w:cs="Times New Roman"/>
           <w:b/>
           <w:bCs/>
-          <w:sz w:val="32"/>
-          <w:szCs w:val="32"/>
+          <w:sz w:val="24"/>
+          <w:szCs w:val="24"/>
           <w:lang w:val="en-US"/>
         </w:rPr>
         <w:t>CHAPTER FOUR</w:t>
       </w:r>
       <w:bookmarkEnd w:id="96"/>
-    </w:p>
-    <w:p>
-      <w:pPr>
-        <w:pStyle w:val="22"/>
-        <w:spacing w:line="360" w:lineRule="auto"/>
+      <w:bookmarkStart w:id="97" w:name="_Toc32562_WPSOffice_Level1"/>
+    </w:p>
+    <w:p>
+      <w:pPr>
+        <w:pStyle w:val="3"/>
+        <w:spacing w:after="0" w:line="480" w:lineRule="auto"/>
         <w:jc w:val="center"/>
         <w:rPr>
           <w:rFonts w:hint="default" w:ascii="Times New Roman" w:hAnsi="Times New Roman" w:cs="Times New Roman"/>
@@ -21492,12 +21132,11 @@
           <w:bCs/>
           <w:i w:val="0"/>
           <w:iCs/>
-          <w:sz w:val="28"/>
-          <w:szCs w:val="28"/>
-          <w:lang w:val="en-US"/>
-        </w:rPr>
-      </w:pPr>
-      <w:bookmarkStart w:id="97" w:name="_Toc32562_WPSOffice_Level1"/>
+          <w:sz w:val="24"/>
+          <w:szCs w:val="24"/>
+          <w:lang w:val="en-US"/>
+        </w:rPr>
+      </w:pPr>
       <w:r>
         <w:rPr>
           <w:rFonts w:hint="default" w:ascii="Times New Roman" w:hAnsi="Times New Roman" w:cs="Times New Roman"/>
@@ -21505,8 +21144,8 @@
           <w:bCs/>
           <w:i w:val="0"/>
           <w:iCs/>
-          <w:sz w:val="28"/>
-          <w:szCs w:val="28"/>
+          <w:sz w:val="24"/>
+          <w:szCs w:val="24"/>
           <w:lang w:val="en-US"/>
         </w:rPr>
         <w:t>RESULTS AND DISCUSSION</w:t>
@@ -21517,22 +21156,22 @@
       <w:pPr>
         <w:pStyle w:val="12"/>
         <w:spacing w:before="0" w:after="0" w:line="480" w:lineRule="auto"/>
-        <w:jc w:val="center"/>
+        <w:jc w:val="left"/>
         <w:rPr>
           <w:rFonts w:hint="default"/>
-          <w:sz w:val="28"/>
-          <w:szCs w:val="28"/>
-          <w:lang w:val="en-US"/>
-        </w:rPr>
-      </w:pPr>
-      <w:bookmarkStart w:id="98" w:name="_Toc19014085"/>
+          <w:sz w:val="24"/>
+          <w:szCs w:val="24"/>
+          <w:lang w:val="en-US"/>
+        </w:rPr>
+      </w:pPr>
+      <w:bookmarkStart w:id="98" w:name="_Toc21847_WPSOffice_Level1"/>
       <w:bookmarkStart w:id="99" w:name="_Toc19012574"/>
-      <w:bookmarkStart w:id="100" w:name="_Toc21847_WPSOffice_Level1"/>
+      <w:bookmarkStart w:id="100" w:name="_Toc19014085"/>
       <w:bookmarkStart w:id="101" w:name="_Toc18699760"/>
       <w:r>
         <w:rPr>
-          <w:sz w:val="28"/>
-          <w:szCs w:val="28"/>
+          <w:sz w:val="24"/>
+          <w:szCs w:val="24"/>
           <w:lang w:val="en-GB"/>
         </w:rPr>
         <w:t>4.1 I</w:t>
@@ -21544,8 +21183,8 @@
       <w:r>
         <w:rPr>
           <w:rFonts w:hint="default"/>
-          <w:sz w:val="28"/>
-          <w:szCs w:val="28"/>
+          <w:sz w:val="24"/>
+          <w:szCs w:val="24"/>
           <w:lang w:val="en-US"/>
         </w:rPr>
         <w:t>NTRODUCTION</w:t>
@@ -21580,13 +21219,13 @@
       <w:pPr>
         <w:overflowPunct w:val="0"/>
         <w:spacing w:line="480" w:lineRule="auto"/>
-        <w:jc w:val="center"/>
+        <w:jc w:val="left"/>
         <w:rPr>
           <w:rFonts w:hint="default" w:ascii="Times New Roman" w:hAnsi="Times New Roman" w:cs="Times New Roman"/>
           <w:b/>
           <w:bCs/>
-          <w:sz w:val="28"/>
-          <w:szCs w:val="28"/>
+          <w:sz w:val="24"/>
+          <w:szCs w:val="24"/>
           <w:vertAlign w:val="baseline"/>
           <w:lang w:val="en-US"/>
         </w:rPr>
@@ -21597,8 +21236,8 @@
           <w:rFonts w:hint="default" w:ascii="Times New Roman" w:hAnsi="Times New Roman" w:cs="Times New Roman"/>
           <w:b/>
           <w:bCs/>
-          <w:sz w:val="28"/>
-          <w:szCs w:val="28"/>
+          <w:sz w:val="24"/>
+          <w:szCs w:val="24"/>
           <w:vertAlign w:val="baseline"/>
           <w:lang w:val="en-US"/>
         </w:rPr>
@@ -21610,8 +21249,8 @@
           <w:rFonts w:hint="default" w:ascii="Times New Roman" w:hAnsi="Times New Roman" w:cs="Times New Roman"/>
           <w:b/>
           <w:bCs/>
-          <w:sz w:val="28"/>
-          <w:szCs w:val="28"/>
+          <w:sz w:val="24"/>
+          <w:szCs w:val="24"/>
           <w:vertAlign w:val="baseline"/>
           <w:lang w:val="en-US"/>
         </w:rPr>
@@ -21635,7 +21274,24 @@
           <w:sz w:val="24"/>
           <w:szCs w:val="24"/>
         </w:rPr>
-        <w:t xml:space="preserve">Experimental results of system which is proposed in this paper are as below, Figure </w:t>
+        <w:t xml:space="preserve">Experimental results of system which is proposed in this </w:t>
+      </w:r>
+      <w:r>
+        <w:rPr>
+          <w:rFonts w:hint="default" w:ascii="Times New Roman" w:hAnsi="Times New Roman" w:eastAsia="Times New Roman"/>
+          <w:sz w:val="24"/>
+          <w:szCs w:val="24"/>
+          <w:lang w:val="en-US"/>
+        </w:rPr>
+        <w:t>report</w:t>
+      </w:r>
+      <w:r>
+        <w:rPr>
+          <w:rFonts w:hint="default" w:ascii="Times New Roman" w:hAnsi="Times New Roman" w:eastAsia="Times New Roman"/>
+          <w:sz w:val="24"/>
+          <w:szCs w:val="24"/>
+        </w:rPr>
+        <w:t xml:space="preserve"> are as below, Figure </w:t>
       </w:r>
       <w:r>
         <w:rPr>
@@ -21811,6 +21467,8 @@
         <w:jc w:val="center"/>
         <w:rPr>
           <w:rFonts w:hint="default" w:ascii="Times New Roman" w:hAnsi="Times New Roman" w:cs="Times New Roman"/>
+          <w:i w:val="0"/>
+          <w:iCs w:val="0"/>
           <w:lang w:val="en-US"/>
         </w:rPr>
       </w:pPr>
@@ -21818,9 +21476,11 @@
       <w:r>
         <w:rPr>
           <w:rFonts w:hint="default" w:ascii="Times New Roman" w:hAnsi="Times New Roman" w:cs="Times New Roman"/>
-          <w:lang w:val="en-US"/>
-        </w:rPr>
-        <w:t xml:space="preserve"> Basic Circuit diagram of Node MCU connection. Fig 4.1</w:t>
+          <w:i w:val="0"/>
+          <w:iCs w:val="0"/>
+          <w:lang w:val="en-US"/>
+        </w:rPr>
+        <w:t xml:space="preserve"> Fig 4.1 Basic Circuit diagram of Node MCU connection. </w:t>
       </w:r>
       <w:bookmarkEnd w:id="103"/>
     </w:p>
@@ -21958,27 +21618,79 @@
       <w:bookmarkStart w:id="104" w:name="_Toc32671"/>
       <w:r>
         <w:rPr>
-          <w:lang w:val="en-US"/>
-        </w:rPr>
-        <w:t xml:space="preserve"> Sign</w:t>
-      </w:r>
-      <w:r>
-        <w:rPr>
-          <w:rFonts w:hint="default"/>
+          <w:i w:val="0"/>
+          <w:iCs w:val="0"/>
           <w:lang w:val="en-US"/>
         </w:rPr>
         <w:t xml:space="preserve"> </w:t>
       </w:r>
       <w:r>
         <w:rPr>
-          <w:lang w:val="en-US"/>
-        </w:rPr>
-        <w:t xml:space="preserve">in page  Fig 4.2a </w:t>
-      </w:r>
-      <w:r>
-        <w:rPr>
-          <w:i w:val="0"/>
-          <w:iCs w:val="0"/>
+          <w:rFonts w:hint="default" w:ascii="Times New Roman" w:hAnsi="Times New Roman" w:cs="Times New Roman"/>
+          <w:i w:val="0"/>
+          <w:iCs w:val="0"/>
+          <w:lang w:val="en-US"/>
+        </w:rPr>
+        <w:t xml:space="preserve">Fig 4.2a  Sign in page   </w:t>
+      </w:r>
+      <w:r>
+        <w:rPr>
+          <w:rFonts w:hint="default" w:ascii="Times New Roman" w:hAnsi="Times New Roman" w:cs="Times New Roman"/>
+          <w:i w:val="0"/>
+          <w:iCs w:val="0"/>
+          <w:sz w:val="24"/>
+          <w:szCs w:val="24"/>
+          <w:lang w:val="en-US"/>
+        </w:rPr>
+        <w:t xml:space="preserve">  </w:t>
+      </w:r>
+      <w:r>
+        <w:rPr>
+          <w:rFonts w:hint="default" w:ascii="Times New Roman" w:hAnsi="Times New Roman" w:cs="Times New Roman"/>
+          <w:sz w:val="24"/>
+          <w:szCs w:val="24"/>
+          <w:lang w:val="en-US"/>
+        </w:rPr>
+        <w:t xml:space="preserve">          </w:t>
+      </w:r>
+      <w:r>
+        <w:rPr>
+          <w:rFonts w:hint="default" w:ascii="Times New Roman" w:hAnsi="Times New Roman" w:cs="Times New Roman"/>
+          <w:sz w:val="24"/>
+          <w:szCs w:val="24"/>
+          <w:lang w:val="en-US"/>
+        </w:rPr>
+        <w:tab/>
+      </w:r>
+      <w:r>
+        <w:rPr>
+          <w:rFonts w:hint="default" w:ascii="Times New Roman" w:hAnsi="Times New Roman" w:cs="Times New Roman"/>
+          <w:sz w:val="24"/>
+          <w:szCs w:val="24"/>
+          <w:lang w:val="en-US"/>
+        </w:rPr>
+        <w:tab/>
+      </w:r>
+      <w:r>
+        <w:rPr>
+          <w:rFonts w:hint="default" w:ascii="Times New Roman" w:hAnsi="Times New Roman" w:cs="Times New Roman"/>
+          <w:sz w:val="24"/>
+          <w:szCs w:val="24"/>
+          <w:lang w:val="en-US"/>
+        </w:rPr>
+        <w:t xml:space="preserve">   </w:t>
+      </w:r>
+      <w:r>
+        <w:rPr>
+          <w:rFonts w:hint="default" w:ascii="Times New Roman" w:hAnsi="Times New Roman" w:cs="Times New Roman"/>
+          <w:i w:val="0"/>
+          <w:iCs w:val="0"/>
+          <w:lang w:val="en-US"/>
+        </w:rPr>
+        <w:t>Fig4.2b</w:t>
+      </w:r>
+      <w:r>
+        <w:rPr>
           <w:lang w:val="en-US"/>
         </w:rPr>
         <w:t xml:space="preserve"> </w:t>
@@ -21988,66 +21700,9 @@
           <w:rFonts w:hint="default" w:ascii="Times New Roman" w:hAnsi="Times New Roman" w:cs="Times New Roman"/>
           <w:i w:val="0"/>
           <w:iCs w:val="0"/>
-          <w:sz w:val="24"/>
-          <w:szCs w:val="24"/>
-          <w:lang w:val="en-US"/>
-        </w:rPr>
-        <w:t xml:space="preserve"> </w:t>
-      </w:r>
-      <w:r>
-        <w:rPr>
-          <w:rFonts w:hint="default" w:ascii="Times New Roman" w:hAnsi="Times New Roman" w:cs="Times New Roman"/>
-          <w:sz w:val="24"/>
-          <w:szCs w:val="24"/>
-          <w:lang w:val="en-US"/>
-        </w:rPr>
-        <w:t xml:space="preserve">           </w:t>
-      </w:r>
-      <w:r>
-        <w:rPr>
-          <w:rFonts w:hint="default" w:ascii="Times New Roman" w:hAnsi="Times New Roman" w:cs="Times New Roman"/>
-          <w:sz w:val="24"/>
-          <w:szCs w:val="24"/>
-          <w:lang w:val="en-US"/>
-        </w:rPr>
-        <w:tab/>
-        <w:t/>
-      </w:r>
-      <w:r>
-        <w:rPr>
-          <w:rFonts w:hint="default" w:ascii="Times New Roman" w:hAnsi="Times New Roman" w:cs="Times New Roman"/>
-          <w:sz w:val="24"/>
-          <w:szCs w:val="24"/>
-          <w:lang w:val="en-US"/>
-        </w:rPr>
-        <w:tab/>
-      </w:r>
-      <w:r>
-        <w:rPr>
-          <w:lang w:val="en-US"/>
-        </w:rPr>
-        <w:t xml:space="preserve"> </w:t>
-      </w:r>
-      <w:r>
-        <w:rPr>
-          <w:rFonts w:hint="default"/>
-          <w:lang w:val="en-US"/>
-        </w:rPr>
-        <w:tab/>
-        <w:t/>
-      </w:r>
-      <w:r>
-        <w:rPr>
-          <w:rFonts w:hint="default"/>
-          <w:lang w:val="en-US"/>
-        </w:rPr>
-        <w:tab/>
-      </w:r>
-      <w:r>
-        <w:rPr>
-          <w:lang w:val="en-US"/>
-        </w:rPr>
-        <w:t>Fingerprint page Fig4.2b</w:t>
+          <w:lang w:val="en-US"/>
+        </w:rPr>
+        <w:t xml:space="preserve">Fingerprint page </w:t>
       </w:r>
       <w:bookmarkEnd w:id="104"/>
     </w:p>
@@ -22110,52 +21765,20 @@
         <w:jc w:val="center"/>
         <w:rPr>
           <w:rFonts w:hint="default"/>
-          <w:lang w:val="en-US"/>
-        </w:rPr>
-      </w:pPr>
-      <w:r>
-        <w:rPr>
-          <w:rFonts w:hint="default" w:ascii="Times New Roman" w:hAnsi="Times New Roman" w:cs="Times New Roman"/>
-        </w:rPr>
-        <w:t xml:space="preserve">Table </w:t>
-      </w:r>
-      <w:r>
-        <w:rPr>
-          <w:rFonts w:hint="default" w:ascii="Times New Roman" w:hAnsi="Times New Roman" w:cs="Times New Roman"/>
-        </w:rPr>
-        <w:fldChar w:fldCharType="begin"/>
-      </w:r>
-      <w:r>
-        <w:rPr>
-          <w:rFonts w:hint="default" w:ascii="Times New Roman" w:hAnsi="Times New Roman" w:cs="Times New Roman"/>
-        </w:rPr>
-        <w:instrText xml:space="preserve"> SEQ Table \* ARABIC </w:instrText>
-      </w:r>
-      <w:r>
-        <w:rPr>
-          <w:rFonts w:hint="default" w:ascii="Times New Roman" w:hAnsi="Times New Roman" w:cs="Times New Roman"/>
-        </w:rPr>
-        <w:fldChar w:fldCharType="separate"/>
-      </w:r>
-      <w:r>
-        <w:rPr>
-          <w:rFonts w:hint="default" w:ascii="Times New Roman" w:hAnsi="Times New Roman" w:cs="Times New Roman"/>
-        </w:rPr>
-        <w:t>9</w:t>
-      </w:r>
-      <w:r>
-        <w:rPr>
-          <w:rFonts w:hint="default" w:ascii="Times New Roman" w:hAnsi="Times New Roman" w:cs="Times New Roman"/>
-        </w:rPr>
-        <w:fldChar w:fldCharType="end"/>
-      </w:r>
+          <w:i w:val="0"/>
+          <w:iCs w:val="0"/>
+          <w:lang w:val="en-US"/>
+        </w:rPr>
+      </w:pPr>
       <w:bookmarkStart w:id="105" w:name="_Toc3243"/>
       <w:r>
         <w:rPr>
           <w:rFonts w:hint="default" w:ascii="Times New Roman" w:hAnsi="Times New Roman" w:cs="Times New Roman"/>
-          <w:lang w:val="en-US"/>
-        </w:rPr>
-        <w:t xml:space="preserve"> Home page  Fig 4.2 c</w:t>
+          <w:i w:val="0"/>
+          <w:iCs w:val="0"/>
+          <w:lang w:val="en-US"/>
+        </w:rPr>
+        <w:t xml:space="preserve">Fig 4.2 c Home page  </w:t>
       </w:r>
       <w:bookmarkEnd w:id="105"/>
     </w:p>
@@ -22223,6 +21846,8 @@
         <w:jc w:val="center"/>
         <w:rPr>
           <w:rFonts w:hint="default" w:ascii="Times New Roman" w:hAnsi="Times New Roman" w:cs="Times New Roman"/>
+          <w:i w:val="0"/>
+          <w:iCs w:val="0"/>
           <w:lang w:val="en-US"/>
         </w:rPr>
       </w:pPr>
@@ -22230,6 +21855,8 @@
       <w:r>
         <w:rPr>
           <w:rFonts w:hint="default" w:ascii="Times New Roman" w:hAnsi="Times New Roman" w:cs="Times New Roman"/>
+          <w:i w:val="0"/>
+          <w:iCs w:val="0"/>
           <w:lang w:val="en-US"/>
         </w:rPr>
         <w:t>Final Setup2 Fig 4.3 b</w:t>
@@ -22317,52 +21944,20 @@
         <w:jc w:val="center"/>
         <w:rPr>
           <w:rFonts w:hint="default" w:ascii="Times New Roman" w:hAnsi="Times New Roman" w:cs="Times New Roman"/>
-          <w:lang w:val="en-US"/>
-        </w:rPr>
-      </w:pPr>
-      <w:r>
-        <w:rPr>
-          <w:rFonts w:hint="default" w:ascii="Times New Roman" w:hAnsi="Times New Roman" w:cs="Times New Roman"/>
-        </w:rPr>
-        <w:t xml:space="preserve">Table </w:t>
-      </w:r>
-      <w:r>
-        <w:rPr>
-          <w:rFonts w:hint="default" w:ascii="Times New Roman" w:hAnsi="Times New Roman" w:cs="Times New Roman"/>
-        </w:rPr>
-        <w:fldChar w:fldCharType="begin"/>
-      </w:r>
-      <w:r>
-        <w:rPr>
-          <w:rFonts w:hint="default" w:ascii="Times New Roman" w:hAnsi="Times New Roman" w:cs="Times New Roman"/>
-        </w:rPr>
-        <w:instrText xml:space="preserve"> SEQ Table \* ARABIC </w:instrText>
-      </w:r>
-      <w:r>
-        <w:rPr>
-          <w:rFonts w:hint="default" w:ascii="Times New Roman" w:hAnsi="Times New Roman" w:cs="Times New Roman"/>
-        </w:rPr>
-        <w:fldChar w:fldCharType="separate"/>
-      </w:r>
-      <w:r>
-        <w:rPr>
-          <w:rFonts w:hint="default" w:ascii="Times New Roman" w:hAnsi="Times New Roman" w:cs="Times New Roman"/>
-        </w:rPr>
-        <w:t>11</w:t>
-      </w:r>
-      <w:r>
-        <w:rPr>
-          <w:rFonts w:hint="default" w:ascii="Times New Roman" w:hAnsi="Times New Roman" w:cs="Times New Roman"/>
-        </w:rPr>
-        <w:fldChar w:fldCharType="end"/>
-      </w:r>
+          <w:i w:val="0"/>
+          <w:iCs w:val="0"/>
+          <w:lang w:val="en-US"/>
+        </w:rPr>
+      </w:pPr>
       <w:bookmarkStart w:id="107" w:name="_Toc29291"/>
       <w:r>
         <w:rPr>
           <w:rFonts w:hint="default" w:ascii="Times New Roman" w:hAnsi="Times New Roman" w:cs="Times New Roman"/>
-          <w:lang w:val="en-US"/>
-        </w:rPr>
-        <w:t xml:space="preserve"> Final Setup2 Fig 4.3 b</w:t>
+          <w:i w:val="0"/>
+          <w:iCs w:val="0"/>
+          <w:lang w:val="en-US"/>
+        </w:rPr>
+        <w:t xml:space="preserve">Fig 4.3b Final Setup2 </w:t>
       </w:r>
       <w:bookmarkEnd w:id="107"/>
     </w:p>
@@ -22434,6 +22029,8 @@
         <w:jc w:val="center"/>
         <w:rPr>
           <w:rFonts w:hint="default" w:ascii="Times New Roman" w:hAnsi="Times New Roman" w:cs="Times New Roman"/>
+          <w:i w:val="0"/>
+          <w:iCs w:val="0"/>
           <w:lang w:val="en-US"/>
         </w:rPr>
       </w:pPr>
@@ -22441,9 +22038,11 @@
       <w:r>
         <w:rPr>
           <w:rFonts w:hint="default" w:ascii="Times New Roman" w:hAnsi="Times New Roman" w:cs="Times New Roman"/>
-          <w:lang w:val="en-US"/>
-        </w:rPr>
-        <w:t xml:space="preserve"> Firebase1 Fig 4.4 a</w:t>
+          <w:i w:val="0"/>
+          <w:iCs w:val="0"/>
+          <w:lang w:val="en-US"/>
+        </w:rPr>
+        <w:t xml:space="preserve">Fig 4.4 a Firebase1 </w:t>
       </w:r>
       <w:bookmarkEnd w:id="108"/>
     </w:p>
@@ -22534,9 +22133,11 @@
       <w:r>
         <w:rPr>
           <w:rFonts w:hint="default" w:ascii="Times New Roman" w:hAnsi="Times New Roman" w:cs="Times New Roman"/>
-          <w:lang w:val="en-US"/>
-        </w:rPr>
-        <w:t xml:space="preserve"> Firebase2 Fig 4.4b</w:t>
+          <w:i w:val="0"/>
+          <w:iCs w:val="0"/>
+          <w:lang w:val="en-US"/>
+        </w:rPr>
+        <w:t xml:space="preserve"> Fig 4.4b Firebase2 </w:t>
       </w:r>
       <w:bookmarkEnd w:id="109"/>
     </w:p>
@@ -22729,8 +22330,8 @@
           <w:rFonts w:hint="default" w:ascii="Times New Roman" w:hAnsi="Times New Roman" w:cs="Times New Roman"/>
           <w:b/>
           <w:bCs/>
-          <w:sz w:val="32"/>
-          <w:szCs w:val="32"/>
+          <w:sz w:val="24"/>
+          <w:szCs w:val="24"/>
           <w:lang w:val="en-US"/>
         </w:rPr>
       </w:pPr>
@@ -22740,8 +22341,8 @@
           <w:rFonts w:hint="default" w:ascii="Times New Roman" w:hAnsi="Times New Roman" w:cs="Times New Roman"/>
           <w:b/>
           <w:bCs/>
-          <w:sz w:val="32"/>
-          <w:szCs w:val="32"/>
+          <w:sz w:val="24"/>
+          <w:szCs w:val="24"/>
           <w:lang w:val="en-US"/>
         </w:rPr>
         <w:t>CHAPTER FIVE</w:t>
@@ -22757,8 +22358,8 @@
           <w:rFonts w:hint="default" w:ascii="Times New Roman" w:hAnsi="Times New Roman" w:cs="Times New Roman"/>
           <w:b/>
           <w:bCs/>
-          <w:sz w:val="28"/>
-          <w:szCs w:val="28"/>
+          <w:sz w:val="24"/>
+          <w:szCs w:val="24"/>
           <w:lang w:val="en-US"/>
         </w:rPr>
       </w:pPr>
@@ -22768,8 +22369,8 @@
           <w:rFonts w:hint="default" w:ascii="Times New Roman" w:hAnsi="Times New Roman" w:cs="Times New Roman"/>
           <w:b/>
           <w:bCs/>
-          <w:sz w:val="28"/>
-          <w:szCs w:val="28"/>
+          <w:sz w:val="24"/>
+          <w:szCs w:val="24"/>
           <w:lang w:val="en-US"/>
         </w:rPr>
         <w:t>CONCLUSION AND RECOMMENDATION</w:t>
@@ -22785,20 +22386,20 @@
           <w:rFonts w:hint="default" w:ascii="Times New Roman" w:hAnsi="Times New Roman" w:cs="Times New Roman"/>
           <w:b/>
           <w:bCs/>
-          <w:sz w:val="28"/>
-          <w:szCs w:val="28"/>
-          <w:lang w:val="en-US"/>
-        </w:rPr>
-      </w:pPr>
-      <w:bookmarkStart w:id="112" w:name="_Toc20070_WPSOffice_Level1"/>
-      <w:bookmarkStart w:id="113" w:name="_Toc19772_WPSOffice_Level1"/>
+          <w:sz w:val="24"/>
+          <w:szCs w:val="24"/>
+          <w:lang w:val="en-US"/>
+        </w:rPr>
+      </w:pPr>
+      <w:bookmarkStart w:id="112" w:name="_Toc19772_WPSOffice_Level1"/>
+      <w:bookmarkStart w:id="113" w:name="_Toc20070_WPSOffice_Level1"/>
       <w:r>
         <w:rPr>
           <w:rFonts w:hint="default" w:ascii="Times New Roman" w:hAnsi="Times New Roman" w:cs="Times New Roman"/>
           <w:b/>
           <w:bCs/>
-          <w:sz w:val="28"/>
-          <w:szCs w:val="28"/>
+          <w:sz w:val="24"/>
+          <w:szCs w:val="24"/>
           <w:lang w:val="en-US"/>
         </w:rPr>
         <w:t>5.1 Conclusion</w:t>
@@ -22847,8 +22448,8 @@
           <w:rFonts w:hint="default" w:ascii="Times New Roman" w:hAnsi="Times New Roman" w:cs="Times New Roman"/>
           <w:b/>
           <w:bCs/>
-          <w:sz w:val="28"/>
-          <w:szCs w:val="28"/>
+          <w:sz w:val="24"/>
+          <w:szCs w:val="24"/>
           <w:lang w:val="en-US"/>
         </w:rPr>
       </w:pPr>
@@ -22859,8 +22460,8 @@
           <w:rFonts w:hint="default" w:ascii="Times New Roman" w:hAnsi="Times New Roman" w:cs="Times New Roman"/>
           <w:b/>
           <w:bCs/>
-          <w:sz w:val="28"/>
-          <w:szCs w:val="28"/>
+          <w:sz w:val="24"/>
+          <w:szCs w:val="24"/>
           <w:lang w:val="en-US"/>
         </w:rPr>
         <w:t>5.2 Limitation</w:t>
@@ -22898,14 +22499,58 @@
           <w:b/>
           <w:bCs/>
           <w:color w:val="000000"/>
-          <w:sz w:val="28"/>
-          <w:szCs w:val="28"/>
-          <w:lang w:val="en-US"/>
-        </w:rPr>
-      </w:pPr>
-      <w:bookmarkStart w:id="116" w:name="_Toc23255_WPSOffice_Level1"/>
-      <w:bookmarkStart w:id="117" w:name="_Toc1176_WPSOffice_Level1"/>
-      <w:r>
+          <w:sz w:val="24"/>
+          <w:szCs w:val="24"/>
+          <w:lang w:val="en-US"/>
+        </w:rPr>
+      </w:pPr>
+      <w:bookmarkStart w:id="116" w:name="_Toc1176_WPSOffice_Level1"/>
+      <w:bookmarkStart w:id="117" w:name="_Toc23255_WPSOffice_Level1"/>
+      <w:r>
+        <w:rPr>
+          <w:rFonts w:hint="default" w:ascii="Times New Roman" w:hAnsi="Times New Roman" w:eastAsia="Times New Roman"/>
+          <w:b/>
+          <w:bCs/>
+          <w:color w:val="000000"/>
+          <w:sz w:val="24"/>
+          <w:szCs w:val="24"/>
+          <w:lang w:val="en-US"/>
+        </w:rPr>
+        <w:t>5.4 Recommedation for further work</w:t>
+      </w:r>
+      <w:bookmarkEnd w:id="116"/>
+      <w:bookmarkEnd w:id="117"/>
+    </w:p>
+    <w:p>
+      <w:pPr>
+        <w:pStyle w:val="3"/>
+        <w:spacing w:line="480" w:lineRule="auto"/>
+        <w:jc w:val="left"/>
+        <w:rPr>
+          <w:rFonts w:hint="default" w:ascii="Times New Roman" w:hAnsi="Times New Roman" w:eastAsia="Times New Roman"/>
+          <w:b/>
+          <w:bCs/>
+          <w:color w:val="000000"/>
+          <w:sz w:val="24"/>
+          <w:szCs w:val="24"/>
+          <w:lang w:val="en-US"/>
+        </w:rPr>
+      </w:pPr>
+      <w:r>
+        <w:rPr>
+          <w:rFonts w:hint="default" w:ascii="Times New Roman" w:hAnsi="Times New Roman" w:eastAsia="Times New Roman"/>
+          <w:color w:val="000000"/>
+          <w:sz w:val="24"/>
+          <w:szCs w:val="24"/>
+        </w:rPr>
+        <w:t xml:space="preserve">The current project can be extended in various ways. One possible direction would be to integrate voice interface to the system so that the system can be operated using voice only. One such solution would be to integrate Alexa Voice Service(Amazon.com, n.d.) by Amazon.com, Inc. After integrating with Alexa Voice Service, the system can be operated using Amazon Echo Devices and other devices that have implemented the service. Control of electronic components operated by voice would be a marvelous solution for physically disabled people. Another possible extension could be the implementation of automation in factories and manufacturing plants. </w:t>
+      </w:r>
+    </w:p>
+    <w:p>
+      <w:pPr>
+        <w:pStyle w:val="3"/>
+        <w:spacing w:line="480" w:lineRule="auto"/>
+        <w:jc w:val="left"/>
         <w:rPr>
           <w:rFonts w:hint="default" w:ascii="Times New Roman" w:hAnsi="Times New Roman" w:eastAsia="Times New Roman"/>
           <w:b/>
@@ -22915,10 +22560,7 @@
           <w:szCs w:val="28"/>
           <w:lang w:val="en-US"/>
         </w:rPr>
-        <w:t>5.4 Recommedation for further work</w:t>
-      </w:r>
-      <w:bookmarkEnd w:id="116"/>
-      <w:bookmarkEnd w:id="117"/>
+      </w:pPr>
     </w:p>
     <w:p>
       <w:pPr>
@@ -22930,20 +22572,11 @@
           <w:b/>
           <w:bCs/>
           <w:color w:val="000000"/>
-          <w:sz w:val="24"/>
-          <w:szCs w:val="24"/>
-          <w:lang w:val="en-US"/>
-        </w:rPr>
-      </w:pPr>
-      <w:r>
-        <w:rPr>
-          <w:rFonts w:hint="default" w:ascii="Times New Roman" w:hAnsi="Times New Roman" w:eastAsia="Times New Roman"/>
-          <w:color w:val="000000"/>
-          <w:sz w:val="24"/>
-          <w:szCs w:val="24"/>
-        </w:rPr>
-        <w:t xml:space="preserve">The current project can be extended in various ways. One possible direction would be to integrate voice interface to the system so that the system can be operated using voice only. One such solution would be to integrate Alexa Voice Service(Amazon.com, n.d.) by Amazon.com, Inc. After integrating with Alexa Voice Service, the system can be operated using Amazon Echo Devices and other devices that have implemented the service. Control of electronic components operated by voice would be a marvelous solution for physically disabled people. Another possible extension could be the implementation of automation in factories and manufacturing plants. </w:t>
-      </w:r>
+          <w:sz w:val="28"/>
+          <w:szCs w:val="28"/>
+          <w:lang w:val="en-US"/>
+        </w:rPr>
+      </w:pPr>
     </w:p>
     <w:p>
       <w:pPr>
@@ -23123,19 +22756,86 @@
     </w:p>
     <w:p>
       <w:pPr>
+        <w:spacing w:beforeLines="0" w:afterLines="0" w:line="480" w:lineRule="auto"/>
+        <w:jc w:val="center"/>
+        <w:rPr>
+          <w:rFonts w:hint="default" w:ascii="Times New Roman" w:hAnsi="Times New Roman" w:eastAsia="Times New Roman"/>
+          <w:b/>
+          <w:bCs/>
+          <w:color w:val="000000"/>
+          <w:sz w:val="24"/>
+          <w:szCs w:val="24"/>
+        </w:rPr>
+      </w:pPr>
+      <w:bookmarkStart w:id="118" w:name="_Toc15010_WPSOffice_Level1"/>
+      <w:bookmarkStart w:id="119" w:name="_Toc2306_WPSOffice_Level1"/>
+      <w:r>
+        <w:rPr>
+          <w:rFonts w:hint="default" w:ascii="Times New Roman" w:hAnsi="Times New Roman" w:eastAsia="Times New Roman"/>
+          <w:b/>
+          <w:bCs/>
+          <w:color w:val="000000"/>
+          <w:sz w:val="24"/>
+          <w:szCs w:val="24"/>
+        </w:rPr>
+        <w:t>References</w:t>
+      </w:r>
+      <w:bookmarkEnd w:id="118"/>
+      <w:bookmarkEnd w:id="119"/>
+    </w:p>
+    <w:p>
+      <w:pPr>
         <w:pStyle w:val="3"/>
         <w:spacing w:line="480" w:lineRule="auto"/>
         <w:jc w:val="left"/>
         <w:rPr>
           <w:rFonts w:hint="default" w:ascii="Times New Roman" w:hAnsi="Times New Roman" w:eastAsia="Times New Roman"/>
-          <w:b/>
-          <w:bCs/>
+          <w:i w:val="0"/>
+          <w:iCs w:val="0"/>
           <w:color w:val="000000"/>
-          <w:sz w:val="28"/>
-          <w:szCs w:val="28"/>
-          <w:lang w:val="en-US"/>
-        </w:rPr>
-      </w:pPr>
+          <w:sz w:val="24"/>
+          <w:szCs w:val="24"/>
+        </w:rPr>
+      </w:pPr>
+      <w:r>
+        <w:rPr>
+          <w:rFonts w:hint="default" w:ascii="Times New Roman" w:hAnsi="Times New Roman" w:eastAsia="Times New Roman"/>
+          <w:i w:val="0"/>
+          <w:iCs w:val="0"/>
+          <w:color w:val="000000"/>
+          <w:sz w:val="24"/>
+          <w:szCs w:val="24"/>
+        </w:rPr>
+        <w:t>Amazon.com,</w:t>
+      </w:r>
+      <w:r>
+        <w:rPr>
+          <w:rFonts w:hint="default" w:ascii="Times New Roman" w:hAnsi="Times New Roman" w:eastAsia="Times New Roman"/>
+          <w:i w:val="0"/>
+          <w:iCs w:val="0"/>
+          <w:color w:val="FFFFFF" w:themeColor="background1"/>
+          <w:sz w:val="24"/>
+          <w:szCs w:val="24"/>
+          <w:lang w:val="en-US"/>
+          <w14:textFill>
+            <w14:solidFill>
+              <w14:schemeClr w14:val="bg1"/>
+            </w14:solidFill>
+          </w14:textFill>
+        </w:rPr>
+        <w:t>”</w:t>
+      </w:r>
+      <w:r>
+        <w:rPr>
+          <w:rFonts w:hint="default" w:ascii="Times New Roman" w:hAnsi="Times New Roman" w:eastAsia="Times New Roman"/>
+          <w:i w:val="0"/>
+          <w:iCs w:val="0"/>
+          <w:color w:val="000000"/>
+          <w:sz w:val="24"/>
+          <w:szCs w:val="24"/>
+        </w:rPr>
+        <w:t xml:space="preserve">I. (n.d.). Alexa Voice Service (AVS). Retrieved from L. (2015a). Raspberry PI And Wifi Based Home Automation. In International Journal of Engineering Research and Applications (Vol. 11, pp. 57–60). https://doi.org/10.9790/2834-1103032530 Bhagyalakshmi, P., &amp; Aravinda, N. L. https://doi.org/10.9790/2834-1103032530 Cooke, B. (n.d.). onoff. Retrieved from https://github.com/fivdi/onoff Google. (2011a). Firebase Realtime Database. Google. (2011b). Firebase Realtime Database. Retrieved from https://firebase.google.com/products/realtime-database. </w:t>
+      </w:r>
     </w:p>
     <w:p>
       <w:pPr>
@@ -23144,47 +22844,51 @@
         <w:jc w:val="left"/>
         <w:rPr>
           <w:rFonts w:hint="default" w:ascii="Times New Roman" w:hAnsi="Times New Roman" w:eastAsia="Times New Roman"/>
-          <w:b/>
-          <w:bCs/>
+          <w:i w:val="0"/>
+          <w:iCs w:val="0"/>
           <w:color w:val="000000"/>
-          <w:sz w:val="28"/>
-          <w:szCs w:val="28"/>
-          <w:lang w:val="en-US"/>
-        </w:rPr>
-      </w:pPr>
-    </w:p>
-    <w:p>
-      <w:pPr>
-        <w:spacing w:beforeLines="0" w:afterLines="0" w:line="480" w:lineRule="auto"/>
-        <w:jc w:val="left"/>
+          <w:sz w:val="24"/>
+          <w:szCs w:val="24"/>
+        </w:rPr>
+      </w:pPr>
+      <w:r>
         <w:rPr>
           <w:rFonts w:hint="default" w:ascii="Times New Roman" w:hAnsi="Times New Roman" w:eastAsia="Times New Roman"/>
+          <w:i w:val="0"/>
+          <w:iCs w:val="0"/>
           <w:color w:val="000000"/>
-          <w:sz w:val="32"/>
-          <w:szCs w:val="32"/>
-        </w:rPr>
-      </w:pPr>
-      <w:bookmarkStart w:id="118" w:name="_Toc2306_WPSOffice_Level1"/>
-      <w:bookmarkStart w:id="119" w:name="_Toc15010_WPSOffice_Level1"/>
+          <w:sz w:val="24"/>
+          <w:szCs w:val="24"/>
+        </w:rPr>
+        <w:t>application framework. Retrieved March 9, 2018, from https://expressjs.com/ Pandya, B., Mehta, M., &amp; Jain, N. (2016). Android Based Home Automation System Using Bluetooth &amp; Voice Command, 3–5. Patel, M. M., Jajal, M. A., &amp; Dixita, B. (2015). http://ijiere.com/(X(1)S(rfsubrmlhygnnj3sckud21e4))/FinalPaper/FinalPaper201532874046379.pdf Piyare, R. (2013). Internet of Things : Ubiquitous Home Control</w:t>
+      </w:r>
       <w:r>
         <w:rPr>
           <w:rFonts w:hint="default" w:ascii="Times New Roman" w:hAnsi="Times New Roman" w:eastAsia="Times New Roman"/>
+          <w:i w:val="0"/>
+          <w:iCs w:val="0"/>
+          <w:color w:val="FFFFFF" w:themeColor="background1"/>
+          <w:sz w:val="24"/>
+          <w:szCs w:val="24"/>
+          <w:lang w:val="en-US"/>
+          <w14:textFill>
+            <w14:solidFill>
+              <w14:schemeClr w14:val="bg1"/>
+            </w14:solidFill>
+          </w14:textFill>
+        </w:rPr>
+        <w:t>”</w:t>
+      </w:r>
+      <w:r>
+        <w:rPr>
+          <w:rFonts w:hint="default" w:ascii="Times New Roman" w:hAnsi="Times New Roman" w:eastAsia="Times New Roman"/>
+          <w:i w:val="0"/>
+          <w:iCs w:val="0"/>
           <w:color w:val="000000"/>
-          <w:sz w:val="32"/>
-          <w:szCs w:val="32"/>
-        </w:rPr>
-        <w:t>References</w:t>
-      </w:r>
-      <w:bookmarkEnd w:id="118"/>
-      <w:bookmarkEnd w:id="119"/>
-      <w:r>
-        <w:rPr>
-          <w:rFonts w:hint="default" w:ascii="Times New Roman" w:hAnsi="Times New Roman" w:eastAsia="Times New Roman"/>
-          <w:color w:val="000000"/>
-          <w:sz w:val="32"/>
-          <w:szCs w:val="32"/>
-        </w:rPr>
-        <w:t xml:space="preserve"> </w:t>
+          <w:sz w:val="24"/>
+          <w:szCs w:val="24"/>
+        </w:rPr>
+        <w:t xml:space="preserve">and Monitoring System using Android based Smart Phone. International Journal of Internet of Things, 2(1), 5–11. https://doi.org/10.5923/j.ijit.20130201.02 Raspberry Pi Retrieved March 9, 2018, from https://www.raspberrypi.org/ Saxena, S., Gupta, R., Varshney, S., Singh, S. P., &amp; Kumari, S. (2016). Internet of Things based Home </w:t>
       </w:r>
     </w:p>
     <w:p>
@@ -23201,45 +22905,6 @@
           <w:szCs w:val="24"/>
         </w:rPr>
       </w:pPr>
-      <w:r>
-        <w:rPr>
-          <w:rFonts w:hint="default" w:ascii="Times New Roman" w:hAnsi="Times New Roman" w:eastAsia="Times New Roman"/>
-          <w:i w:val="0"/>
-          <w:iCs w:val="0"/>
-          <w:color w:val="000000"/>
-          <w:sz w:val="24"/>
-          <w:szCs w:val="24"/>
-        </w:rPr>
-        <w:t>Amazon.com,</w:t>
-      </w:r>
-      <w:r>
-        <w:rPr>
-          <w:rFonts w:hint="default" w:ascii="Times New Roman" w:hAnsi="Times New Roman" w:eastAsia="Times New Roman"/>
-          <w:i w:val="0"/>
-          <w:iCs w:val="0"/>
-          <w:color w:val="FFFFFF" w:themeColor="background1"/>
-          <w:sz w:val="24"/>
-          <w:szCs w:val="24"/>
-          <w:lang w:val="en-US"/>
-          <w14:textFill>
-            <w14:solidFill>
-              <w14:schemeClr w14:val="bg1"/>
-            </w14:solidFill>
-          </w14:textFill>
-        </w:rPr>
-        <w:t>”</w:t>
-      </w:r>
-      <w:r>
-        <w:rPr>
-          <w:rFonts w:hint="default" w:ascii="Times New Roman" w:hAnsi="Times New Roman" w:eastAsia="Times New Roman"/>
-          <w:i w:val="0"/>
-          <w:iCs w:val="0"/>
-          <w:color w:val="000000"/>
-          <w:sz w:val="24"/>
-          <w:szCs w:val="24"/>
-        </w:rPr>
-        <w:t xml:space="preserve">I. (n.d.). Alexa Voice Service (AVS). Retrieved from L. (2015a). Raspberry PI And Wifi Based Home Automation. In International Journal of Engineering Research and Applications (Vol. 11, pp. 57–60). https://doi.org/10.9790/2834-1103032530 Bhagyalakshmi, P., &amp; Aravinda, N. L. https://doi.org/10.9790/2834-1103032530 Cooke, B. (n.d.). onoff. Retrieved from https://github.com/fivdi/onoff Google. (2011a). Firebase Realtime Database. Google. (2011b). Firebase Realtime Database. Retrieved from https://firebase.google.com/products/realtime-database. </w:t>
-      </w:r>
     </w:p>
     <w:p>
       <w:pPr>
@@ -23255,45 +22920,6 @@
           <w:szCs w:val="24"/>
         </w:rPr>
       </w:pPr>
-      <w:r>
-        <w:rPr>
-          <w:rFonts w:hint="default" w:ascii="Times New Roman" w:hAnsi="Times New Roman" w:eastAsia="Times New Roman"/>
-          <w:i w:val="0"/>
-          <w:iCs w:val="0"/>
-          <w:color w:val="000000"/>
-          <w:sz w:val="24"/>
-          <w:szCs w:val="24"/>
-        </w:rPr>
-        <w:t>application framework. Retrieved March 9, 2018, from https://expressjs.com/ Pandya, B., Mehta, M., &amp; Jain, N. (2016). Android Based Home Automation System Using Bluetooth &amp; Voice Command, 3–5. Patel, M. M., Jajal, M. A., &amp; Dixita, B. (2015). http://ijiere.com/(X(1)S(rfsubrmlhygnnj3sckud21e4))/FinalPaper/FinalPaper201532874046379.pdf Piyare, R. (2013). Internet of Things : Ubiquitous Home Control</w:t>
-      </w:r>
-      <w:r>
-        <w:rPr>
-          <w:rFonts w:hint="default" w:ascii="Times New Roman" w:hAnsi="Times New Roman" w:eastAsia="Times New Roman"/>
-          <w:i w:val="0"/>
-          <w:iCs w:val="0"/>
-          <w:color w:val="FFFFFF" w:themeColor="background1"/>
-          <w:sz w:val="24"/>
-          <w:szCs w:val="24"/>
-          <w:lang w:val="en-US"/>
-          <w14:textFill>
-            <w14:solidFill>
-              <w14:schemeClr w14:val="bg1"/>
-            </w14:solidFill>
-          </w14:textFill>
-        </w:rPr>
-        <w:t>”</w:t>
-      </w:r>
-      <w:r>
-        <w:rPr>
-          <w:rFonts w:hint="default" w:ascii="Times New Roman" w:hAnsi="Times New Roman" w:eastAsia="Times New Roman"/>
-          <w:i w:val="0"/>
-          <w:iCs w:val="0"/>
-          <w:color w:val="000000"/>
-          <w:sz w:val="24"/>
-          <w:szCs w:val="24"/>
-        </w:rPr>
-        <w:t xml:space="preserve">and Monitoring System using Android based Smart Phone. International Journal of Internet of Things, 2(1), 5–11. https://doi.org/10.5923/j.ijit.20130201.02 Raspberry Pi Retrieved March 9, 2018, from https://www.raspberrypi.org/ Saxena, S., Gupta, R., Varshney, S., Singh, S. P., &amp; Kumari, S. (2016). Internet of Things based Home </w:t>
-      </w:r>
     </w:p>
     <w:p>
       <w:pPr>
@@ -23329,36 +22955,6 @@
       <w:pPr>
         <w:pStyle w:val="3"/>
         <w:spacing w:line="480" w:lineRule="auto"/>
-        <w:jc w:val="left"/>
-        <w:rPr>
-          <w:rFonts w:hint="default" w:ascii="Times New Roman" w:hAnsi="Times New Roman" w:eastAsia="Times New Roman"/>
-          <w:i w:val="0"/>
-          <w:iCs w:val="0"/>
-          <w:color w:val="000000"/>
-          <w:sz w:val="24"/>
-          <w:szCs w:val="24"/>
-        </w:rPr>
-      </w:pPr>
-    </w:p>
-    <w:p>
-      <w:pPr>
-        <w:pStyle w:val="3"/>
-        <w:spacing w:line="480" w:lineRule="auto"/>
-        <w:jc w:val="left"/>
-        <w:rPr>
-          <w:rFonts w:hint="default" w:ascii="Times New Roman" w:hAnsi="Times New Roman" w:eastAsia="Times New Roman"/>
-          <w:i w:val="0"/>
-          <w:iCs w:val="0"/>
-          <w:color w:val="000000"/>
-          <w:sz w:val="24"/>
-          <w:szCs w:val="24"/>
-        </w:rPr>
-      </w:pPr>
-    </w:p>
-    <w:p>
-      <w:pPr>
-        <w:pStyle w:val="3"/>
-        <w:spacing w:line="480" w:lineRule="auto"/>
         <w:jc w:val="center"/>
         <w:rPr>
           <w:rFonts w:hint="default" w:ascii="Times New Roman" w:hAnsi="Times New Roman" w:eastAsia="Times New Roman"/>
@@ -23367,13 +22963,13 @@
           <w:i w:val="0"/>
           <w:iCs w:val="0"/>
           <w:color w:val="000000"/>
-          <w:sz w:val="32"/>
-          <w:szCs w:val="32"/>
-          <w:lang w:val="en-US"/>
-        </w:rPr>
-      </w:pPr>
-      <w:bookmarkStart w:id="120" w:name="_Toc11553_WPSOffice_Level1"/>
-      <w:bookmarkStart w:id="121" w:name="_Toc27119_WPSOffice_Level1"/>
+          <w:sz w:val="24"/>
+          <w:szCs w:val="24"/>
+          <w:lang w:val="en-US"/>
+        </w:rPr>
+      </w:pPr>
+      <w:bookmarkStart w:id="120" w:name="_Toc27119_WPSOffice_Level1"/>
+      <w:bookmarkStart w:id="121" w:name="_Toc11553_WPSOffice_Level1"/>
       <w:r>
         <w:rPr>
           <w:rFonts w:hint="default" w:ascii="Times New Roman" w:hAnsi="Times New Roman" w:eastAsia="Times New Roman"/>
@@ -23382,8 +22978,8 @@
           <w:i w:val="0"/>
           <w:iCs w:val="0"/>
           <w:color w:val="000000"/>
-          <w:sz w:val="32"/>
-          <w:szCs w:val="32"/>
+          <w:sz w:val="24"/>
+          <w:szCs w:val="24"/>
           <w:lang w:val="en-US"/>
         </w:rPr>
         <w:t>APENDIX</w:t>
@@ -25200,7 +24796,7 @@
     <w:lsdException w:unhideWhenUsed="0" w:uiPriority="0" w:semiHidden="0" w:name="Normal Indent"/>
     <w:lsdException w:unhideWhenUsed="0" w:uiPriority="0" w:semiHidden="0" w:name="footnote text"/>
     <w:lsdException w:unhideWhenUsed="0" w:uiPriority="0" w:semiHidden="0" w:name="annotation text"/>
-    <w:lsdException w:unhideWhenUsed="0" w:uiPriority="0" w:semiHidden="0" w:name="header"/>
+    <w:lsdException w:qFormat="1" w:unhideWhenUsed="0" w:uiPriority="0" w:semiHidden="0" w:name="header"/>
     <w:lsdException w:unhideWhenUsed="0" w:uiPriority="0" w:semiHidden="0" w:name="footer"/>
     <w:lsdException w:unhideWhenUsed="0" w:uiPriority="0" w:semiHidden="0" w:name="index heading"/>
     <w:lsdException w:qFormat="1" w:unhideWhenUsed="0" w:uiPriority="0" w:semiHidden="0" w:name="caption"/>
@@ -25526,7 +25122,6 @@
     <w:qFormat/>
     <w:uiPriority w:val="0"/>
     <w:tblPr>
-      <w:tblLayout w:type="fixed"/>
       <w:tblCellMar>
         <w:top w:w="0" w:type="dxa"/>
         <w:left w:w="108" w:type="dxa"/>
@@ -25591,6 +25186,7 @@
   <w:style w:type="paragraph" w:styleId="9">
     <w:name w:val="header"/>
     <w:basedOn w:val="1"/>
+    <w:qFormat/>
     <w:uiPriority w:val="0"/>
     <w:pPr>
       <w:tabs>

</xml_diff>